<commit_message>
Final Report + Final Code = Final Project
Done with everything. Ready to submit.
</commit_message>
<xml_diff>
--- a/documents/final/Group12_Modeling_Report.docx
+++ b/documents/final/Group12_Modeling_Report.docx
@@ -43,7 +43,7 @@
           <w:noProof/>
         </w:rPr>
         <w:drawing>
-          <wp:anchor distT="0" distB="0" distL="114300" distR="114300" simplePos="0" relativeHeight="251659264" behindDoc="0" locked="0" layoutInCell="1" allowOverlap="1" wp14:anchorId="616CC989" wp14:editId="63E1F47F">
+          <wp:anchor distT="0" distB="0" distL="114300" distR="114300" simplePos="0" relativeHeight="251659264" behindDoc="0" locked="0" layoutInCell="1" allowOverlap="1" wp14:anchorId="616CC989" wp14:editId="3DC56CF1">
             <wp:simplePos x="0" y="0"/>
             <wp:positionH relativeFrom="column">
               <wp:posOffset>3641725</wp:posOffset>
@@ -102,44 +102,12 @@
     <w:p/>
     <w:p>
       <w:r>
-        <w:t xml:space="preserve">The idea of the classical game of 2048 is that you move and merge tiles with equivalent values to generate tiles with larger values. We do not consider the merging functions, so we do not consider the numbers appearing on each </w:t>
-      </w:r>
-      <w:proofErr w:type="gramStart"/>
-      <w:r>
-        <w:t>tiles</w:t>
-      </w:r>
-      <w:proofErr w:type="gramEnd"/>
-      <w:r>
-        <w:t xml:space="preserve"> either. We are interested in only the movement mechanics of the tiles. The grid on which you can move the tile is a 4 * 4 grid. </w:t>
-      </w:r>
-    </w:p>
-    <w:p>
-      <w:r>
-        <w:t xml:space="preserve">We want to start from a grid with only one randomly generated tile on </w:t>
-      </w:r>
-      <w:proofErr w:type="gramStart"/>
-      <w:r>
-        <w:t>it, and</w:t>
-      </w:r>
-      <w:proofErr w:type="gramEnd"/>
-      <w:r>
-        <w:t xml:space="preserve"> let the SAT solver determine in which of the four directions it can move and chooses a movable direction to implement the movement. We use a parameter `</w:t>
-      </w:r>
-      <w:proofErr w:type="spellStart"/>
-      <w:r>
-        <w:t>timeStep</w:t>
-      </w:r>
-      <w:proofErr w:type="spellEnd"/>
-      <w:r>
-        <w:t>` to indicate our steps of movements. Since the grid starts with 1 tile at `</w:t>
-      </w:r>
-      <w:proofErr w:type="spellStart"/>
-      <w:r>
-        <w:t>timeStep</w:t>
-      </w:r>
-      <w:proofErr w:type="spellEnd"/>
-      <w:r>
-        <w:t>` is `t_0`, we expect the grid to be filled after 15 valid movements.</w:t>
+        <w:t xml:space="preserve">The idea of the classical game of 2048 is that you move and merge tiles with equivalent values to generate tiles with larger values. We do not consider the merging functions, so we do not consider the numbers appearing on each tiles either. We are interested in only the movement mechanics of the tiles. The grid on which you can move the tile is a 4 * 4 grid. </w:t>
+      </w:r>
+    </w:p>
+    <w:p>
+      <w:r>
+        <w:t>We want to start from a grid with only one randomly generated tile on it, and let the SAT solver determine in which of the four directions it can move and chooses a movable direction to implement the movement. We use a parameter `timeStep` to indicate our steps of movements. Since the grid starts with 1 tile at `timeStep` is `t_0`, we expect the grid to be filled after 15 valid movements.</w:t>
       </w:r>
     </w:p>
     <w:p/>
@@ -190,9 +158,18 @@
           <w:sz w:val="22"/>
           <w:szCs w:val="22"/>
         </w:rPr>
-        <w:t xml:space="preserve">ocation (loc, </w:t>
-      </w:r>
-      <w:proofErr w:type="spellStart"/>
+        <w:t>ocation (loc, time</w:t>
+      </w:r>
+      <w:r>
+        <w:rPr>
+          <w:rFonts w:asciiTheme="minorHAnsi" w:eastAsiaTheme="minorEastAsia" w:hAnsiTheme="minorHAnsi" w:cstheme="minorBidi" w:hint="eastAsia"/>
+          <w:color w:val="auto"/>
+          <w:sz w:val="22"/>
+          <w:szCs w:val="22"/>
+          <w:lang w:eastAsia="zh-CN"/>
+        </w:rPr>
+        <w:t>S</w:t>
+      </w:r>
       <w:r>
         <w:rPr>
           <w:rFonts w:asciiTheme="minorHAnsi" w:eastAsiaTheme="minorHAnsi" w:hAnsiTheme="minorHAnsi" w:cstheme="minorBidi"/>
@@ -200,36 +177,7 @@
           <w:sz w:val="22"/>
           <w:szCs w:val="22"/>
         </w:rPr>
-        <w:t>time</w:t>
-      </w:r>
-      <w:r>
-        <w:rPr>
-          <w:rFonts w:asciiTheme="minorHAnsi" w:eastAsiaTheme="minorEastAsia" w:hAnsiTheme="minorHAnsi" w:cstheme="minorBidi" w:hint="eastAsia"/>
-          <w:color w:val="auto"/>
-          <w:sz w:val="22"/>
-          <w:szCs w:val="22"/>
-          <w:lang w:eastAsia="zh-CN"/>
-        </w:rPr>
-        <w:t>S</w:t>
-      </w:r>
-      <w:r>
-        <w:rPr>
-          <w:rFonts w:asciiTheme="minorHAnsi" w:eastAsiaTheme="minorHAnsi" w:hAnsiTheme="minorHAnsi" w:cstheme="minorBidi"/>
-          <w:color w:val="auto"/>
-          <w:sz w:val="22"/>
-          <w:szCs w:val="22"/>
-        </w:rPr>
-        <w:t>tep</w:t>
-      </w:r>
-      <w:proofErr w:type="spellEnd"/>
-      <w:r>
-        <w:rPr>
-          <w:rFonts w:asciiTheme="minorHAnsi" w:eastAsiaTheme="minorHAnsi" w:hAnsiTheme="minorHAnsi" w:cstheme="minorBidi"/>
-          <w:color w:val="auto"/>
-          <w:sz w:val="22"/>
-          <w:szCs w:val="22"/>
-        </w:rPr>
-        <w:t>): A tile exists at location loc at timestep t</w:t>
+        <w:t>tep): A tile exists at location loc at timestep t</w:t>
       </w:r>
     </w:p>
     <w:p>
@@ -240,17 +188,8 @@
           <w:numId w:val="1"/>
         </w:numPr>
       </w:pPr>
-      <w:proofErr w:type="spellStart"/>
-      <w:r>
-        <w:t>MoveUp</w:t>
-      </w:r>
-      <w:proofErr w:type="spellEnd"/>
-      <w:r>
-        <w:t>(</w:t>
-      </w:r>
-      <w:proofErr w:type="spellStart"/>
-      <w:r>
-        <w:t>time</w:t>
+      <w:r>
+        <w:t>MoveUp(time</w:t>
       </w:r>
       <w:r>
         <w:rPr>
@@ -260,11 +199,7 @@
         <w:t>S</w:t>
       </w:r>
       <w:r>
-        <w:t>tep</w:t>
-      </w:r>
-      <w:proofErr w:type="spellEnd"/>
-      <w:r>
-        <w:t>): Checks if any tile can move up at the given timestep.</w:t>
+        <w:t>tep): Checks if any tile can move up at the given timestep.</w:t>
       </w:r>
     </w:p>
     <w:p>
@@ -275,17 +210,8 @@
           <w:numId w:val="1"/>
         </w:numPr>
       </w:pPr>
-      <w:proofErr w:type="spellStart"/>
-      <w:r>
-        <w:t>MoveDown</w:t>
-      </w:r>
-      <w:proofErr w:type="spellEnd"/>
-      <w:r>
-        <w:t>(</w:t>
-      </w:r>
-      <w:proofErr w:type="spellStart"/>
-      <w:r>
-        <w:t>time</w:t>
+      <w:r>
+        <w:t>MoveDown(time</w:t>
       </w:r>
       <w:r>
         <w:rPr>
@@ -295,11 +221,7 @@
         <w:t>S</w:t>
       </w:r>
       <w:r>
-        <w:t>tep</w:t>
-      </w:r>
-      <w:proofErr w:type="spellEnd"/>
-      <w:r>
-        <w:t>): Checks if any tile in the grid can move down at the given timestep.</w:t>
+        <w:t>tep): Checks if any tile in the grid can move down at the given timestep.</w:t>
       </w:r>
     </w:p>
     <w:p>
@@ -311,11 +233,7 @@
         </w:numPr>
       </w:pPr>
       <w:r>
-        <w:t>MoveLeft(</w:t>
-      </w:r>
-      <w:proofErr w:type="spellStart"/>
-      <w:r>
-        <w:t>time</w:t>
+        <w:t>MoveLeft(time</w:t>
       </w:r>
       <w:r>
         <w:rPr>
@@ -325,11 +243,7 @@
         <w:t>S</w:t>
       </w:r>
       <w:r>
-        <w:t>tep</w:t>
-      </w:r>
-      <w:proofErr w:type="spellEnd"/>
-      <w:r>
-        <w:t>): Checks if any tile in the grid can move left at the given timestep.</w:t>
+        <w:t>tep): Checks if any tile in the grid can move left at the given timestep.</w:t>
       </w:r>
     </w:p>
     <w:p>
@@ -340,17 +254,8 @@
           <w:numId w:val="1"/>
         </w:numPr>
       </w:pPr>
-      <w:proofErr w:type="spellStart"/>
-      <w:r>
-        <w:t>MoveRight</w:t>
-      </w:r>
-      <w:proofErr w:type="spellEnd"/>
-      <w:r>
-        <w:t>(</w:t>
-      </w:r>
-      <w:proofErr w:type="spellStart"/>
-      <w:r>
-        <w:t>time</w:t>
+      <w:r>
+        <w:t>MoveRight(time</w:t>
       </w:r>
       <w:r>
         <w:rPr>
@@ -360,11 +265,7 @@
         <w:t>S</w:t>
       </w:r>
       <w:r>
-        <w:t>tep</w:t>
-      </w:r>
-      <w:proofErr w:type="spellEnd"/>
-      <w:r>
-        <w:t>): Checks if any tile in the grid can move right at the given timestep.</w:t>
+        <w:t>tep): Checks if any tile in the grid can move right at the given timestep.</w:t>
       </w:r>
     </w:p>
     <w:p>
@@ -375,46 +276,24 @@
           <w:numId w:val="1"/>
         </w:numPr>
       </w:pPr>
-      <w:proofErr w:type="spellStart"/>
       <w:r>
         <w:rPr>
           <w:rFonts w:eastAsiaTheme="minorHAnsi"/>
         </w:rPr>
-        <w:t>AbleToMove</w:t>
-      </w:r>
-      <w:proofErr w:type="spellEnd"/>
+        <w:t>AbleToMove (loc, orientation, time</w:t>
+      </w:r>
+      <w:r>
+        <w:rPr>
+          <w:rFonts w:hint="eastAsia"/>
+          <w:lang w:eastAsia="zh-CN"/>
+        </w:rPr>
+        <w:t>S</w:t>
+      </w:r>
       <w:r>
         <w:rPr>
           <w:rFonts w:eastAsiaTheme="minorHAnsi"/>
         </w:rPr>
-        <w:t xml:space="preserve"> (loc, orientation, </w:t>
-      </w:r>
-      <w:proofErr w:type="spellStart"/>
-      <w:r>
-        <w:rPr>
-          <w:rFonts w:eastAsiaTheme="minorHAnsi"/>
-        </w:rPr>
-        <w:t>time</w:t>
-      </w:r>
-      <w:r>
-        <w:rPr>
-          <w:rFonts w:hint="eastAsia"/>
-          <w:lang w:eastAsia="zh-CN"/>
-        </w:rPr>
-        <w:t>S</w:t>
-      </w:r>
-      <w:r>
-        <w:rPr>
-          <w:rFonts w:eastAsiaTheme="minorHAnsi"/>
-        </w:rPr>
-        <w:t>tep</w:t>
-      </w:r>
-      <w:proofErr w:type="spellEnd"/>
-      <w:r>
-        <w:rPr>
-          <w:rFonts w:eastAsiaTheme="minorHAnsi"/>
-        </w:rPr>
-        <w:t>): Checks if the tile at location loc can move in the direction of the given orientation at the given timestep.</w:t>
+        <w:t>tep): Checks if the tile at location loc can move in the direction of the given orientation at the given timestep.</w:t>
       </w:r>
     </w:p>
     <w:p>
@@ -436,34 +315,20 @@
         <w:rPr>
           <w:rFonts w:eastAsiaTheme="minorHAnsi"/>
         </w:rPr>
-        <w:t xml:space="preserve">andom (loc, </w:t>
-      </w:r>
-      <w:proofErr w:type="spellStart"/>
+        <w:t>andom (loc, time</w:t>
+      </w:r>
+      <w:r>
+        <w:rPr>
+          <w:rFonts w:hint="eastAsia"/>
+          <w:lang w:eastAsia="zh-CN"/>
+        </w:rPr>
+        <w:t>S</w:t>
+      </w:r>
       <w:r>
         <w:rPr>
           <w:rFonts w:eastAsiaTheme="minorHAnsi"/>
         </w:rPr>
-        <w:t>time</w:t>
-      </w:r>
-      <w:r>
-        <w:rPr>
-          <w:rFonts w:hint="eastAsia"/>
-          <w:lang w:eastAsia="zh-CN"/>
-        </w:rPr>
-        <w:t>S</w:t>
-      </w:r>
-      <w:r>
-        <w:rPr>
-          <w:rFonts w:eastAsiaTheme="minorHAnsi"/>
-        </w:rPr>
-        <w:t>tep</w:t>
-      </w:r>
-      <w:proofErr w:type="spellEnd"/>
-      <w:r>
-        <w:rPr>
-          <w:rFonts w:eastAsiaTheme="minorHAnsi"/>
-        </w:rPr>
-        <w:t xml:space="preserve">): After a move, a random new tile is generated at a location loc. There are 16 minus timestep possible locations to place a tile. </w:t>
+        <w:t xml:space="preserve">tep): After a move, a random new tile is generated at a location loc. There are 16 minus timestep possible locations to place a tile. </w:t>
       </w:r>
     </w:p>
     <w:p>
@@ -500,38 +365,13 @@
           <w:bottom w:val="single" w:sz="6" w:space="19" w:color="auto"/>
         </w:pBdr>
       </w:pPr>
-      <w:proofErr w:type="gramStart"/>
       <w:r>
         <w:rPr>
           <w:rFonts w:hint="eastAsia"/>
           <w:lang w:eastAsia="zh-CN"/>
         </w:rPr>
         <w:lastRenderedPageBreak/>
-        <w:t>Location(</w:t>
-      </w:r>
-      <w:proofErr w:type="gramEnd"/>
-      <w:r>
-        <w:rPr>
-          <w:rFonts w:hint="eastAsia"/>
-          <w:lang w:eastAsia="zh-CN"/>
-        </w:rPr>
-        <w:t xml:space="preserve">loc, </w:t>
-      </w:r>
-      <w:proofErr w:type="spellStart"/>
-      <w:r>
-        <w:rPr>
-          <w:rFonts w:hint="eastAsia"/>
-          <w:lang w:eastAsia="zh-CN"/>
-        </w:rPr>
-        <w:t>timeStep</w:t>
-      </w:r>
-      <w:proofErr w:type="spellEnd"/>
-      <w:r>
-        <w:rPr>
-          <w:rFonts w:hint="eastAsia"/>
-          <w:lang w:eastAsia="zh-CN"/>
-        </w:rPr>
-        <w:t xml:space="preserve">) </w:t>
+        <w:t xml:space="preserve">Location(loc, timeStep) </w:t>
       </w:r>
       <m:oMath>
         <m:r>
@@ -589,11 +429,7 @@
         <w:t>up</w:t>
       </w:r>
       <w:r>
-        <w:t xml:space="preserve">, </w:t>
-      </w:r>
-      <w:proofErr w:type="spellStart"/>
-      <w:r>
-        <w:t>time</w:t>
+        <w:t>, time</w:t>
       </w:r>
       <w:r>
         <w:rPr>
@@ -603,11 +439,7 @@
         <w:t>S</w:t>
       </w:r>
       <w:r>
-        <w:t>tep</w:t>
-      </w:r>
-      <w:proofErr w:type="spellEnd"/>
-      <w:r>
-        <w:t>)</w:t>
+        <w:t>tep)</w:t>
       </w:r>
       <w:r>
         <w:rPr>
@@ -641,37 +473,12 @@
           <w:bottom w:val="single" w:sz="6" w:space="19" w:color="auto"/>
         </w:pBdr>
       </w:pPr>
-      <w:proofErr w:type="gramStart"/>
-      <w:r>
-        <w:rPr>
-          <w:rFonts w:hint="eastAsia"/>
-          <w:lang w:eastAsia="zh-CN"/>
-        </w:rPr>
-        <w:t>Location(</w:t>
-      </w:r>
-      <w:proofErr w:type="gramEnd"/>
-      <w:r>
-        <w:rPr>
-          <w:rFonts w:hint="eastAsia"/>
-          <w:lang w:eastAsia="zh-CN"/>
-        </w:rPr>
-        <w:t xml:space="preserve">loc, </w:t>
-      </w:r>
-      <w:proofErr w:type="spellStart"/>
-      <w:r>
-        <w:rPr>
-          <w:rFonts w:hint="eastAsia"/>
-          <w:lang w:eastAsia="zh-CN"/>
-        </w:rPr>
-        <w:t>timeStep</w:t>
-      </w:r>
-      <w:proofErr w:type="spellEnd"/>
-      <w:r>
-        <w:rPr>
-          <w:rFonts w:hint="eastAsia"/>
-          <w:lang w:eastAsia="zh-CN"/>
-        </w:rPr>
-        <w:t xml:space="preserve">) </w:t>
+      <w:r>
+        <w:rPr>
+          <w:rFonts w:hint="eastAsia"/>
+          <w:lang w:eastAsia="zh-CN"/>
+        </w:rPr>
+        <w:t xml:space="preserve">Location(loc, timeStep) </w:t>
       </w:r>
       <m:oMath>
         <m:r>
@@ -729,11 +536,7 @@
         <w:t>down</w:t>
       </w:r>
       <w:r>
-        <w:t xml:space="preserve">, </w:t>
-      </w:r>
-      <w:proofErr w:type="spellStart"/>
-      <w:r>
-        <w:t>time</w:t>
+        <w:t>, time</w:t>
       </w:r>
       <w:r>
         <w:rPr>
@@ -743,11 +546,7 @@
         <w:t>S</w:t>
       </w:r>
       <w:r>
-        <w:t>tep</w:t>
-      </w:r>
-      <w:proofErr w:type="spellEnd"/>
-      <w:r>
-        <w:t>)</w:t>
+        <w:t>tep)</w:t>
       </w:r>
     </w:p>
     <w:p>
@@ -761,37 +560,12 @@
           <w:bottom w:val="single" w:sz="6" w:space="19" w:color="auto"/>
         </w:pBdr>
       </w:pPr>
-      <w:proofErr w:type="gramStart"/>
-      <w:r>
-        <w:rPr>
-          <w:rFonts w:hint="eastAsia"/>
-          <w:lang w:eastAsia="zh-CN"/>
-        </w:rPr>
-        <w:t>Location(</w:t>
-      </w:r>
-      <w:proofErr w:type="gramEnd"/>
-      <w:r>
-        <w:rPr>
-          <w:rFonts w:hint="eastAsia"/>
-          <w:lang w:eastAsia="zh-CN"/>
-        </w:rPr>
-        <w:t xml:space="preserve">loc, </w:t>
-      </w:r>
-      <w:proofErr w:type="spellStart"/>
-      <w:r>
-        <w:rPr>
-          <w:rFonts w:hint="eastAsia"/>
-          <w:lang w:eastAsia="zh-CN"/>
-        </w:rPr>
-        <w:t>timeStep</w:t>
-      </w:r>
-      <w:proofErr w:type="spellEnd"/>
-      <w:r>
-        <w:rPr>
-          <w:rFonts w:hint="eastAsia"/>
-          <w:lang w:eastAsia="zh-CN"/>
-        </w:rPr>
-        <w:t xml:space="preserve">) </w:t>
+      <w:r>
+        <w:rPr>
+          <w:rFonts w:hint="eastAsia"/>
+          <w:lang w:eastAsia="zh-CN"/>
+        </w:rPr>
+        <w:t xml:space="preserve">Location(loc, timeStep) </w:t>
       </w:r>
       <m:oMath>
         <m:r>
@@ -849,11 +623,7 @@
         <w:t>left</w:t>
       </w:r>
       <w:r>
-        <w:t xml:space="preserve">, </w:t>
-      </w:r>
-      <w:proofErr w:type="spellStart"/>
-      <w:r>
-        <w:t>time</w:t>
+        <w:t>, time</w:t>
       </w:r>
       <w:r>
         <w:rPr>
@@ -863,11 +633,7 @@
         <w:t>S</w:t>
       </w:r>
       <w:r>
-        <w:t>tep</w:t>
-      </w:r>
-      <w:proofErr w:type="spellEnd"/>
-      <w:r>
-        <w:t>)</w:t>
+        <w:t>tep)</w:t>
       </w:r>
     </w:p>
     <w:p>
@@ -881,37 +647,12 @@
           <w:bottom w:val="single" w:sz="6" w:space="19" w:color="auto"/>
         </w:pBdr>
       </w:pPr>
-      <w:proofErr w:type="gramStart"/>
-      <w:r>
-        <w:rPr>
-          <w:rFonts w:hint="eastAsia"/>
-          <w:lang w:eastAsia="zh-CN"/>
-        </w:rPr>
-        <w:t>Location(</w:t>
-      </w:r>
-      <w:proofErr w:type="gramEnd"/>
-      <w:r>
-        <w:rPr>
-          <w:rFonts w:hint="eastAsia"/>
-          <w:lang w:eastAsia="zh-CN"/>
-        </w:rPr>
-        <w:t xml:space="preserve">loc, </w:t>
-      </w:r>
-      <w:proofErr w:type="spellStart"/>
-      <w:r>
-        <w:rPr>
-          <w:rFonts w:hint="eastAsia"/>
-          <w:lang w:eastAsia="zh-CN"/>
-        </w:rPr>
-        <w:t>timeStep</w:t>
-      </w:r>
-      <w:proofErr w:type="spellEnd"/>
-      <w:r>
-        <w:rPr>
-          <w:rFonts w:hint="eastAsia"/>
-          <w:lang w:eastAsia="zh-CN"/>
-        </w:rPr>
-        <w:t xml:space="preserve">) </w:t>
+      <w:r>
+        <w:rPr>
+          <w:rFonts w:hint="eastAsia"/>
+          <w:lang w:eastAsia="zh-CN"/>
+        </w:rPr>
+        <w:t xml:space="preserve">Location(loc, timeStep) </w:t>
       </w:r>
       <m:oMath>
         <m:r>
@@ -969,11 +710,7 @@
         <w:t>right</w:t>
       </w:r>
       <w:r>
-        <w:t xml:space="preserve">, </w:t>
-      </w:r>
-      <w:proofErr w:type="spellStart"/>
-      <w:r>
-        <w:t>time</w:t>
+        <w:t>, time</w:t>
       </w:r>
       <w:r>
         <w:rPr>
@@ -983,11 +720,7 @@
         <w:t>S</w:t>
       </w:r>
       <w:r>
-        <w:t>tep</w:t>
-      </w:r>
-      <w:proofErr w:type="spellEnd"/>
-      <w:r>
-        <w:t>)</w:t>
+        <w:t>tep)</w:t>
       </w:r>
     </w:p>
     <w:p>
@@ -1034,13 +767,8 @@
           <m:t>¬</m:t>
         </m:r>
       </m:oMath>
-      <w:proofErr w:type="gramStart"/>
-      <w:r>
-        <w:t>AbleToMove(</w:t>
-      </w:r>
-      <w:proofErr w:type="gramEnd"/>
-      <w:r>
-        <w:t xml:space="preserve">loc, </w:t>
+      <w:r>
+        <w:t xml:space="preserve">AbleToMove(loc, </w:t>
       </w:r>
       <w:r>
         <w:rPr>
@@ -1050,11 +778,7 @@
         <w:t>up</w:t>
       </w:r>
       <w:r>
-        <w:t xml:space="preserve">, </w:t>
-      </w:r>
-      <w:proofErr w:type="spellStart"/>
-      <w:r>
-        <w:t>time</w:t>
+        <w:t>, time</w:t>
       </w:r>
       <w:r>
         <w:rPr>
@@ -1064,11 +788,7 @@
         <w:t>S</w:t>
       </w:r>
       <w:r>
-        <w:t>tep</w:t>
-      </w:r>
-      <w:proofErr w:type="spellEnd"/>
-      <w:r>
-        <w:t>)</w:t>
+        <w:t>tep)</w:t>
       </w:r>
       <w:r>
         <w:rPr>
@@ -1122,13 +842,8 @@
           <m:t>¬</m:t>
         </m:r>
       </m:oMath>
-      <w:proofErr w:type="gramStart"/>
-      <w:r>
-        <w:t>AbleToMove(</w:t>
-      </w:r>
-      <w:proofErr w:type="gramEnd"/>
-      <w:r>
-        <w:t>loc,</w:t>
+      <w:r>
+        <w:t>AbleToMove(loc,</w:t>
       </w:r>
       <w:r>
         <w:rPr>
@@ -1138,11 +853,7 @@
         <w:t xml:space="preserve"> right</w:t>
       </w:r>
       <w:r>
-        <w:t xml:space="preserve">, </w:t>
-      </w:r>
-      <w:proofErr w:type="spellStart"/>
-      <w:r>
-        <w:t>time</w:t>
+        <w:t>, time</w:t>
       </w:r>
       <w:r>
         <w:rPr>
@@ -1161,7 +872,6 @@
         </w:rPr>
         <w:t>ep</w:t>
       </w:r>
-      <w:proofErr w:type="spellEnd"/>
       <w:r>
         <w:t>)</w:t>
       </w:r>
@@ -1210,13 +920,8 @@
           <m:t>¬</m:t>
         </m:r>
       </m:oMath>
-      <w:proofErr w:type="gramStart"/>
-      <w:r>
-        <w:t>AbleToMove(</w:t>
-      </w:r>
-      <w:proofErr w:type="gramEnd"/>
-      <w:r>
-        <w:t xml:space="preserve">loc, </w:t>
+      <w:r>
+        <w:t xml:space="preserve">AbleToMove(loc, </w:t>
       </w:r>
       <w:r>
         <w:rPr>
@@ -1226,11 +931,7 @@
         <w:t>down</w:t>
       </w:r>
       <w:r>
-        <w:t xml:space="preserve">, </w:t>
-      </w:r>
-      <w:proofErr w:type="spellStart"/>
-      <w:r>
-        <w:t>time</w:t>
+        <w:t>, time</w:t>
       </w:r>
       <w:r>
         <w:rPr>
@@ -1240,11 +941,7 @@
         <w:t>S</w:t>
       </w:r>
       <w:r>
-        <w:t>tep</w:t>
-      </w:r>
-      <w:proofErr w:type="spellEnd"/>
-      <w:r>
-        <w:t>)</w:t>
+        <w:t>tep)</w:t>
       </w:r>
     </w:p>
     <w:p>
@@ -1291,13 +988,8 @@
           <m:t>¬</m:t>
         </m:r>
       </m:oMath>
-      <w:proofErr w:type="gramStart"/>
-      <w:r>
-        <w:t>AbleToMove(</w:t>
-      </w:r>
-      <w:proofErr w:type="gramEnd"/>
-      <w:r>
-        <w:t xml:space="preserve">loc, </w:t>
+      <w:r>
+        <w:t xml:space="preserve">AbleToMove(loc, </w:t>
       </w:r>
       <w:r>
         <w:rPr>
@@ -1307,11 +999,7 @@
         <w:t>right</w:t>
       </w:r>
       <w:r>
-        <w:t xml:space="preserve">, </w:t>
-      </w:r>
-      <w:proofErr w:type="spellStart"/>
-      <w:r>
-        <w:t>time</w:t>
+        <w:t>, time</w:t>
       </w:r>
       <w:r>
         <w:rPr>
@@ -1321,11 +1009,7 @@
         <w:t>S</w:t>
       </w:r>
       <w:r>
-        <w:t>tep</w:t>
-      </w:r>
-      <w:proofErr w:type="spellEnd"/>
-      <w:r>
-        <w:t>)</w:t>
+        <w:t>tep)</w:t>
       </w:r>
     </w:p>
     <w:p>
@@ -1350,13 +1034,8 @@
           <m:t>¬</m:t>
         </m:r>
       </m:oMath>
-      <w:proofErr w:type="gramStart"/>
-      <w:r>
-        <w:t>Location(</w:t>
-      </w:r>
-      <w:proofErr w:type="gramEnd"/>
-      <w:r>
-        <w:t>loc, timestep)</w:t>
+      <w:r>
+        <w:t>Location(loc, timestep)</w:t>
       </w:r>
       <w:r>
         <w:rPr>
@@ -1402,11 +1081,7 @@
         <w:t>up</w:t>
       </w:r>
       <w:r>
-        <w:t xml:space="preserve">, </w:t>
-      </w:r>
-      <w:proofErr w:type="spellStart"/>
-      <w:r>
-        <w:t>time</w:t>
+        <w:t>, time</w:t>
       </w:r>
       <w:r>
         <w:rPr>
@@ -1416,11 +1091,7 @@
         <w:t>S</w:t>
       </w:r>
       <w:r>
-        <w:t>tep</w:t>
-      </w:r>
-      <w:proofErr w:type="spellEnd"/>
-      <w:r>
-        <w:t>)</w:t>
+        <w:t>tep)</w:t>
       </w:r>
       <w:r>
         <w:rPr>
@@ -1469,11 +1140,7 @@
         <w:t>up</w:t>
       </w:r>
       <w:r>
-        <w:t xml:space="preserve">, </w:t>
-      </w:r>
-      <w:proofErr w:type="spellStart"/>
-      <w:r>
-        <w:t>time</w:t>
+        <w:t>, time</w:t>
       </w:r>
       <w:r>
         <w:rPr>
@@ -1483,11 +1150,7 @@
         <w:t>S</w:t>
       </w:r>
       <w:r>
-        <w:t>tep</w:t>
-      </w:r>
-      <w:proofErr w:type="spellEnd"/>
-      <w:r>
-        <w:t>)</w:t>
+        <w:t>tep)</w:t>
       </w:r>
       <w:r>
         <w:rPr>
@@ -1526,11 +1189,7 @@
         <w:t>up</w:t>
       </w:r>
       <w:r>
-        <w:t xml:space="preserve">, </w:t>
-      </w:r>
-      <w:proofErr w:type="spellStart"/>
-      <w:r>
-        <w:t>time</w:t>
+        <w:t>, time</w:t>
       </w:r>
       <w:r>
         <w:rPr>
@@ -1540,11 +1199,7 @@
         <w:t>S</w:t>
       </w:r>
       <w:r>
-        <w:t>tep</w:t>
-      </w:r>
-      <w:proofErr w:type="spellEnd"/>
-      <w:r>
-        <w:t>)</w:t>
+        <w:t>tep)</w:t>
       </w:r>
       <w:r>
         <w:rPr>
@@ -1583,11 +1238,7 @@
         <w:t>up</w:t>
       </w:r>
       <w:r>
-        <w:t xml:space="preserve">, </w:t>
-      </w:r>
-      <w:proofErr w:type="spellStart"/>
-      <w:r>
-        <w:t>time</w:t>
+        <w:t>, time</w:t>
       </w:r>
       <w:r>
         <w:rPr>
@@ -1597,11 +1248,7 @@
         <w:t>S</w:t>
       </w:r>
       <w:r>
-        <w:t>tep</w:t>
-      </w:r>
-      <w:proofErr w:type="spellEnd"/>
-      <w:r>
-        <w:t>)</w:t>
+        <w:t>tep)</w:t>
       </w:r>
       <w:r>
         <w:rPr>
@@ -1627,23 +1274,7 @@
           <w:rFonts w:hint="eastAsia"/>
           <w:lang w:eastAsia="zh-CN"/>
         </w:rPr>
-        <w:t xml:space="preserve">Location(loc, </w:t>
-      </w:r>
-      <w:proofErr w:type="spellStart"/>
-      <w:r>
-        <w:rPr>
-          <w:rFonts w:hint="eastAsia"/>
-          <w:lang w:eastAsia="zh-CN"/>
-        </w:rPr>
-        <w:t>timeStep</w:t>
-      </w:r>
-      <w:proofErr w:type="spellEnd"/>
-      <w:r>
-        <w:rPr>
-          <w:rFonts w:hint="eastAsia"/>
-          <w:lang w:eastAsia="zh-CN"/>
-        </w:rPr>
-        <w:t xml:space="preserve">) </w:t>
+        <w:t xml:space="preserve">Location(loc, timeStep) </w:t>
       </w:r>
       <m:oMath>
         <m:r>
@@ -1664,41 +1295,13 @@
         </w:rPr>
         <w:t xml:space="preserve"> </w:t>
       </w:r>
-      <w:proofErr w:type="spellStart"/>
       <w:r>
         <w:rPr>
           <w:rFonts w:hint="eastAsia"/>
           <w:bCs/>
           <w:lang w:eastAsia="zh-CN"/>
         </w:rPr>
-        <w:t>AbleToMove</w:t>
-      </w:r>
-      <w:proofErr w:type="spellEnd"/>
-      <w:r>
-        <w:rPr>
-          <w:rFonts w:hint="eastAsia"/>
-          <w:bCs/>
-          <w:lang w:eastAsia="zh-CN"/>
-        </w:rPr>
-        <w:t xml:space="preserve">(loc, up, </w:t>
-      </w:r>
-      <w:proofErr w:type="spellStart"/>
-      <w:r>
-        <w:rPr>
-          <w:rFonts w:hint="eastAsia"/>
-          <w:bCs/>
-          <w:lang w:eastAsia="zh-CN"/>
-        </w:rPr>
-        <w:t>timeStep</w:t>
-      </w:r>
-      <w:proofErr w:type="spellEnd"/>
-      <w:r>
-        <w:rPr>
-          <w:rFonts w:hint="eastAsia"/>
-          <w:bCs/>
-          <w:lang w:eastAsia="zh-CN"/>
-        </w:rPr>
-        <w:t xml:space="preserve">) </w:t>
+        <w:t xml:space="preserve">AbleToMove(loc, up, timeStep) </w:t>
       </w:r>
       <m:oMath>
         <m:r>
@@ -1719,41 +1322,13 @@
         </w:rPr>
         <w:t xml:space="preserve"> </w:t>
       </w:r>
-      <w:proofErr w:type="spellStart"/>
       <w:r>
         <w:rPr>
           <w:rFonts w:hint="eastAsia"/>
           <w:bCs/>
           <w:lang w:eastAsia="zh-CN"/>
         </w:rPr>
-        <w:t>MoveUp</w:t>
-      </w:r>
-      <w:proofErr w:type="spellEnd"/>
-      <w:r>
-        <w:rPr>
-          <w:rFonts w:hint="eastAsia"/>
-          <w:bCs/>
-          <w:lang w:eastAsia="zh-CN"/>
-        </w:rPr>
-        <w:t>(</w:t>
-      </w:r>
-      <w:proofErr w:type="spellStart"/>
-      <w:r>
-        <w:rPr>
-          <w:rFonts w:hint="eastAsia"/>
-          <w:bCs/>
-          <w:lang w:eastAsia="zh-CN"/>
-        </w:rPr>
-        <w:t>timeStep</w:t>
-      </w:r>
-      <w:proofErr w:type="spellEnd"/>
-      <w:r>
-        <w:rPr>
-          <w:rFonts w:hint="eastAsia"/>
-          <w:bCs/>
-          <w:lang w:eastAsia="zh-CN"/>
-        </w:rPr>
-        <w:t xml:space="preserve">) </w:t>
+        <w:t xml:space="preserve">MoveUp(timeStep) </w:t>
       </w:r>
       <m:oMath>
         <m:r>
@@ -1808,37 +1383,12 @@
           <w:bottom w:val="single" w:sz="6" w:space="19" w:color="auto"/>
         </w:pBdr>
       </w:pPr>
-      <w:proofErr w:type="gramStart"/>
-      <w:r>
-        <w:rPr>
-          <w:rFonts w:hint="eastAsia"/>
-          <w:lang w:eastAsia="zh-CN"/>
-        </w:rPr>
-        <w:t>Location(</w:t>
-      </w:r>
-      <w:proofErr w:type="gramEnd"/>
-      <w:r>
-        <w:rPr>
-          <w:rFonts w:hint="eastAsia"/>
-          <w:lang w:eastAsia="zh-CN"/>
-        </w:rPr>
-        <w:t xml:space="preserve">loc, </w:t>
-      </w:r>
-      <w:proofErr w:type="spellStart"/>
-      <w:r>
-        <w:rPr>
-          <w:rFonts w:hint="eastAsia"/>
-          <w:lang w:eastAsia="zh-CN"/>
-        </w:rPr>
-        <w:t>timeStep</w:t>
-      </w:r>
-      <w:proofErr w:type="spellEnd"/>
-      <w:r>
-        <w:rPr>
-          <w:rFonts w:hint="eastAsia"/>
-          <w:lang w:eastAsia="zh-CN"/>
-        </w:rPr>
-        <w:t xml:space="preserve">) </w:t>
+      <w:r>
+        <w:rPr>
+          <w:rFonts w:hint="eastAsia"/>
+          <w:lang w:eastAsia="zh-CN"/>
+        </w:rPr>
+        <w:t xml:space="preserve">Location(loc, timeStep) </w:t>
       </w:r>
       <m:oMath>
         <m:r>
@@ -1859,41 +1409,13 @@
         </w:rPr>
         <w:t xml:space="preserve"> </w:t>
       </w:r>
-      <w:proofErr w:type="spellStart"/>
       <w:r>
         <w:rPr>
           <w:rFonts w:hint="eastAsia"/>
           <w:bCs/>
           <w:lang w:eastAsia="zh-CN"/>
         </w:rPr>
-        <w:t>AbleToMove</w:t>
-      </w:r>
-      <w:proofErr w:type="spellEnd"/>
-      <w:r>
-        <w:rPr>
-          <w:rFonts w:hint="eastAsia"/>
-          <w:bCs/>
-          <w:lang w:eastAsia="zh-CN"/>
-        </w:rPr>
-        <w:t xml:space="preserve">(loc, down, </w:t>
-      </w:r>
-      <w:proofErr w:type="spellStart"/>
-      <w:r>
-        <w:rPr>
-          <w:rFonts w:hint="eastAsia"/>
-          <w:bCs/>
-          <w:lang w:eastAsia="zh-CN"/>
-        </w:rPr>
-        <w:t>timeStep</w:t>
-      </w:r>
-      <w:proofErr w:type="spellEnd"/>
-      <w:r>
-        <w:rPr>
-          <w:rFonts w:hint="eastAsia"/>
-          <w:bCs/>
-          <w:lang w:eastAsia="zh-CN"/>
-        </w:rPr>
-        <w:t xml:space="preserve">) </w:t>
+        <w:t xml:space="preserve">AbleToMove(loc, down, timeStep) </w:t>
       </w:r>
       <m:oMath>
         <m:r>
@@ -1914,41 +1436,13 @@
         </w:rPr>
         <w:t xml:space="preserve"> </w:t>
       </w:r>
-      <w:proofErr w:type="spellStart"/>
       <w:r>
         <w:rPr>
           <w:rFonts w:hint="eastAsia"/>
           <w:bCs/>
           <w:lang w:eastAsia="zh-CN"/>
         </w:rPr>
-        <w:t>MoveDown</w:t>
-      </w:r>
-      <w:proofErr w:type="spellEnd"/>
-      <w:r>
-        <w:rPr>
-          <w:rFonts w:hint="eastAsia"/>
-          <w:bCs/>
-          <w:lang w:eastAsia="zh-CN"/>
-        </w:rPr>
-        <w:t>(</w:t>
-      </w:r>
-      <w:proofErr w:type="spellStart"/>
-      <w:r>
-        <w:rPr>
-          <w:rFonts w:hint="eastAsia"/>
-          <w:bCs/>
-          <w:lang w:eastAsia="zh-CN"/>
-        </w:rPr>
-        <w:t>timeStep</w:t>
-      </w:r>
-      <w:proofErr w:type="spellEnd"/>
-      <w:r>
-        <w:rPr>
-          <w:rFonts w:hint="eastAsia"/>
-          <w:bCs/>
-          <w:lang w:eastAsia="zh-CN"/>
-        </w:rPr>
-        <w:t xml:space="preserve">) </w:t>
+        <w:t xml:space="preserve">MoveDown(timeStep) </w:t>
       </w:r>
       <m:oMath>
         <m:r>
@@ -1990,37 +1484,12 @@
           <w:bottom w:val="single" w:sz="6" w:space="19" w:color="auto"/>
         </w:pBdr>
       </w:pPr>
-      <w:proofErr w:type="gramStart"/>
-      <w:r>
-        <w:rPr>
-          <w:rFonts w:hint="eastAsia"/>
-          <w:lang w:eastAsia="zh-CN"/>
-        </w:rPr>
-        <w:t>Location(</w:t>
-      </w:r>
-      <w:proofErr w:type="gramEnd"/>
-      <w:r>
-        <w:rPr>
-          <w:rFonts w:hint="eastAsia"/>
-          <w:lang w:eastAsia="zh-CN"/>
-        </w:rPr>
-        <w:t xml:space="preserve">loc, </w:t>
-      </w:r>
-      <w:proofErr w:type="spellStart"/>
-      <w:r>
-        <w:rPr>
-          <w:rFonts w:hint="eastAsia"/>
-          <w:lang w:eastAsia="zh-CN"/>
-        </w:rPr>
-        <w:t>timeStep</w:t>
-      </w:r>
-      <w:proofErr w:type="spellEnd"/>
-      <w:r>
-        <w:rPr>
-          <w:rFonts w:hint="eastAsia"/>
-          <w:lang w:eastAsia="zh-CN"/>
-        </w:rPr>
-        <w:t xml:space="preserve">) </w:t>
+      <w:r>
+        <w:rPr>
+          <w:rFonts w:hint="eastAsia"/>
+          <w:lang w:eastAsia="zh-CN"/>
+        </w:rPr>
+        <w:t xml:space="preserve">Location(loc, timeStep) </w:t>
       </w:r>
       <m:oMath>
         <m:r>
@@ -2041,41 +1510,13 @@
         </w:rPr>
         <w:t xml:space="preserve"> </w:t>
       </w:r>
-      <w:proofErr w:type="spellStart"/>
       <w:r>
         <w:rPr>
           <w:rFonts w:hint="eastAsia"/>
           <w:bCs/>
           <w:lang w:eastAsia="zh-CN"/>
         </w:rPr>
-        <w:t>AbleToMove</w:t>
-      </w:r>
-      <w:proofErr w:type="spellEnd"/>
-      <w:r>
-        <w:rPr>
-          <w:rFonts w:hint="eastAsia"/>
-          <w:bCs/>
-          <w:lang w:eastAsia="zh-CN"/>
-        </w:rPr>
-        <w:t xml:space="preserve">(loc, left, </w:t>
-      </w:r>
-      <w:proofErr w:type="spellStart"/>
-      <w:r>
-        <w:rPr>
-          <w:rFonts w:hint="eastAsia"/>
-          <w:bCs/>
-          <w:lang w:eastAsia="zh-CN"/>
-        </w:rPr>
-        <w:t>timeStep</w:t>
-      </w:r>
-      <w:proofErr w:type="spellEnd"/>
-      <w:r>
-        <w:rPr>
-          <w:rFonts w:hint="eastAsia"/>
-          <w:bCs/>
-          <w:lang w:eastAsia="zh-CN"/>
-        </w:rPr>
-        <w:t xml:space="preserve">) </w:t>
+        <w:t xml:space="preserve">AbleToMove(loc, left, timeStep) </w:t>
       </w:r>
       <m:oMath>
         <m:r>
@@ -2102,25 +1543,7 @@
           <w:bCs/>
           <w:lang w:eastAsia="zh-CN"/>
         </w:rPr>
-        <w:t>MoveLeft(</w:t>
-      </w:r>
-      <w:proofErr w:type="spellStart"/>
-      <w:r>
-        <w:rPr>
-          <w:rFonts w:hint="eastAsia"/>
-          <w:bCs/>
-          <w:lang w:eastAsia="zh-CN"/>
-        </w:rPr>
-        <w:t>timeStep</w:t>
-      </w:r>
-      <w:proofErr w:type="spellEnd"/>
-      <w:r>
-        <w:rPr>
-          <w:rFonts w:hint="eastAsia"/>
-          <w:bCs/>
-          <w:lang w:eastAsia="zh-CN"/>
-        </w:rPr>
-        <w:t xml:space="preserve">) </w:t>
+        <w:t xml:space="preserve">MoveLeft(timeStep) </w:t>
       </w:r>
       <m:oMath>
         <m:r>
@@ -2162,37 +1585,12 @@
           <w:bottom w:val="single" w:sz="6" w:space="19" w:color="auto"/>
         </w:pBdr>
       </w:pPr>
-      <w:proofErr w:type="gramStart"/>
-      <w:r>
-        <w:rPr>
-          <w:rFonts w:hint="eastAsia"/>
-          <w:lang w:eastAsia="zh-CN"/>
-        </w:rPr>
-        <w:t>Location(</w:t>
-      </w:r>
-      <w:proofErr w:type="gramEnd"/>
-      <w:r>
-        <w:rPr>
-          <w:rFonts w:hint="eastAsia"/>
-          <w:lang w:eastAsia="zh-CN"/>
-        </w:rPr>
-        <w:t xml:space="preserve">loc, </w:t>
-      </w:r>
-      <w:proofErr w:type="spellStart"/>
-      <w:r>
-        <w:rPr>
-          <w:rFonts w:hint="eastAsia"/>
-          <w:lang w:eastAsia="zh-CN"/>
-        </w:rPr>
-        <w:t>timeStep</w:t>
-      </w:r>
-      <w:proofErr w:type="spellEnd"/>
-      <w:r>
-        <w:rPr>
-          <w:rFonts w:hint="eastAsia"/>
-          <w:lang w:eastAsia="zh-CN"/>
-        </w:rPr>
-        <w:t xml:space="preserve">) </w:t>
+      <w:r>
+        <w:rPr>
+          <w:rFonts w:hint="eastAsia"/>
+          <w:lang w:eastAsia="zh-CN"/>
+        </w:rPr>
+        <w:t xml:space="preserve">Location(loc, timeStep) </w:t>
       </w:r>
       <m:oMath>
         <m:r>
@@ -2213,41 +1611,13 @@
         </w:rPr>
         <w:t xml:space="preserve"> </w:t>
       </w:r>
-      <w:proofErr w:type="spellStart"/>
       <w:r>
         <w:rPr>
           <w:rFonts w:hint="eastAsia"/>
           <w:bCs/>
           <w:lang w:eastAsia="zh-CN"/>
         </w:rPr>
-        <w:t>AbleToMove</w:t>
-      </w:r>
-      <w:proofErr w:type="spellEnd"/>
-      <w:r>
-        <w:rPr>
-          <w:rFonts w:hint="eastAsia"/>
-          <w:bCs/>
-          <w:lang w:eastAsia="zh-CN"/>
-        </w:rPr>
-        <w:t xml:space="preserve">(loc, right, </w:t>
-      </w:r>
-      <w:proofErr w:type="spellStart"/>
-      <w:r>
-        <w:rPr>
-          <w:rFonts w:hint="eastAsia"/>
-          <w:bCs/>
-          <w:lang w:eastAsia="zh-CN"/>
-        </w:rPr>
-        <w:t>timeStep</w:t>
-      </w:r>
-      <w:proofErr w:type="spellEnd"/>
-      <w:r>
-        <w:rPr>
-          <w:rFonts w:hint="eastAsia"/>
-          <w:bCs/>
-          <w:lang w:eastAsia="zh-CN"/>
-        </w:rPr>
-        <w:t xml:space="preserve">) </w:t>
+        <w:t xml:space="preserve">AbleToMove(loc, right, timeStep) </w:t>
       </w:r>
       <m:oMath>
         <m:r>
@@ -2268,41 +1638,13 @@
         </w:rPr>
         <w:t xml:space="preserve"> </w:t>
       </w:r>
-      <w:proofErr w:type="spellStart"/>
       <w:r>
         <w:rPr>
           <w:rFonts w:hint="eastAsia"/>
           <w:bCs/>
           <w:lang w:eastAsia="zh-CN"/>
         </w:rPr>
-        <w:t>MoveRight</w:t>
-      </w:r>
-      <w:proofErr w:type="spellEnd"/>
-      <w:r>
-        <w:rPr>
-          <w:rFonts w:hint="eastAsia"/>
-          <w:bCs/>
-          <w:lang w:eastAsia="zh-CN"/>
-        </w:rPr>
-        <w:t>(</w:t>
-      </w:r>
-      <w:proofErr w:type="spellStart"/>
-      <w:r>
-        <w:rPr>
-          <w:rFonts w:hint="eastAsia"/>
-          <w:bCs/>
-          <w:lang w:eastAsia="zh-CN"/>
-        </w:rPr>
-        <w:t>timeStep</w:t>
-      </w:r>
-      <w:proofErr w:type="spellEnd"/>
-      <w:r>
-        <w:rPr>
-          <w:rFonts w:hint="eastAsia"/>
-          <w:bCs/>
-          <w:lang w:eastAsia="zh-CN"/>
-        </w:rPr>
-        <w:t xml:space="preserve">) </w:t>
+        <w:t xml:space="preserve">MoveRight(timeStep) </w:t>
       </w:r>
       <m:oMath>
         <m:r>
@@ -2344,37 +1686,12 @@
           <w:bottom w:val="single" w:sz="6" w:space="19" w:color="auto"/>
         </w:pBdr>
       </w:pPr>
-      <w:proofErr w:type="gramStart"/>
-      <w:r>
-        <w:rPr>
-          <w:rFonts w:hint="eastAsia"/>
-          <w:lang w:eastAsia="zh-CN"/>
-        </w:rPr>
-        <w:t>Location(</w:t>
-      </w:r>
-      <w:proofErr w:type="gramEnd"/>
-      <w:r>
-        <w:rPr>
-          <w:rFonts w:hint="eastAsia"/>
-          <w:lang w:eastAsia="zh-CN"/>
-        </w:rPr>
-        <w:t xml:space="preserve">loc, </w:t>
-      </w:r>
-      <w:proofErr w:type="spellStart"/>
-      <w:r>
-        <w:rPr>
-          <w:rFonts w:hint="eastAsia"/>
-          <w:lang w:eastAsia="zh-CN"/>
-        </w:rPr>
-        <w:t>timeStep</w:t>
-      </w:r>
-      <w:proofErr w:type="spellEnd"/>
-      <w:r>
-        <w:rPr>
-          <w:rFonts w:hint="eastAsia"/>
-          <w:lang w:eastAsia="zh-CN"/>
-        </w:rPr>
-        <w:t xml:space="preserve">) </w:t>
+      <w:r>
+        <w:rPr>
+          <w:rFonts w:hint="eastAsia"/>
+          <w:lang w:eastAsia="zh-CN"/>
+        </w:rPr>
+        <w:t xml:space="preserve">Location(loc, timeStep) </w:t>
       </w:r>
       <m:oMath>
         <m:r>
@@ -2445,21 +1762,12 @@
           <m:t>¬</m:t>
         </m:r>
       </m:oMath>
-      <w:proofErr w:type="gramStart"/>
-      <w:r>
-        <w:rPr>
-          <w:rFonts w:hint="eastAsia"/>
-          <w:lang w:eastAsia="zh-CN"/>
-        </w:rPr>
-        <w:t>Location(</w:t>
-      </w:r>
-      <w:proofErr w:type="gramEnd"/>
-      <w:r>
-        <w:rPr>
-          <w:rFonts w:hint="eastAsia"/>
-          <w:lang w:eastAsia="zh-CN"/>
-        </w:rPr>
-        <w:t xml:space="preserve">random_loc, timeStep) </w:t>
+      <w:r>
+        <w:rPr>
+          <w:rFonts w:hint="eastAsia"/>
+          <w:lang w:eastAsia="zh-CN"/>
+        </w:rPr>
+        <w:t xml:space="preserve">Location(random_loc, timeStep) </w:t>
       </w:r>
       <m:oMath>
         <m:r>
@@ -2487,39 +1795,7 @@
           <w:rFonts w:hint="eastAsia"/>
           <w:lang w:eastAsia="zh-CN"/>
         </w:rPr>
-        <w:t xml:space="preserve"> + 1): Once a </w:t>
-      </w:r>
-      <w:proofErr w:type="spellStart"/>
-      <w:r>
-        <w:rPr>
-          <w:rFonts w:hint="eastAsia"/>
-          <w:lang w:eastAsia="zh-CN"/>
-        </w:rPr>
-        <w:t>random_loc</w:t>
-      </w:r>
-      <w:proofErr w:type="spellEnd"/>
-      <w:r>
-        <w:rPr>
-          <w:rFonts w:hint="eastAsia"/>
-          <w:lang w:eastAsia="zh-CN"/>
-        </w:rPr>
-        <w:t xml:space="preserve"> is picked, if we do not have a tile existing at </w:t>
-      </w:r>
-      <w:proofErr w:type="spellStart"/>
-      <w:r>
-        <w:rPr>
-          <w:rFonts w:hint="eastAsia"/>
-          <w:lang w:eastAsia="zh-CN"/>
-        </w:rPr>
-        <w:t>random_loc</w:t>
-      </w:r>
-      <w:proofErr w:type="spellEnd"/>
-      <w:r>
-        <w:rPr>
-          <w:rFonts w:hint="eastAsia"/>
-          <w:lang w:eastAsia="zh-CN"/>
-        </w:rPr>
-        <w:t>, we are able to generate a random tile at that location.</w:t>
+        <w:t xml:space="preserve"> + 1): Once a random_loc is picked, if we do not have a tile existing at random_loc, we are able to generate a random tile at that location.</w:t>
       </w:r>
     </w:p>
     <w:p>
@@ -2642,19 +1918,11 @@
         </w:rPr>
         <w:t xml:space="preserve">This expression over here already seems too long and complicated. Therefore, we try to simplify the proposition by splitting it down. We introduce a new proposition called </w:t>
       </w:r>
-      <w:proofErr w:type="spellStart"/>
-      <w:r>
-        <w:rPr>
-          <w:lang w:eastAsia="zh-CN"/>
-        </w:rPr>
-        <w:t>row_or_column_can_move</w:t>
-      </w:r>
-      <w:proofErr w:type="spellEnd"/>
-      <w:r>
-        <w:rPr>
-          <w:lang w:eastAsia="zh-CN"/>
-        </w:rPr>
-        <w:t xml:space="preserve"> (orientation)</w:t>
+      <w:r>
+        <w:rPr>
+          <w:lang w:eastAsia="zh-CN"/>
+        </w:rPr>
+        <w:t>row_or_column_can_move (orientation)</w:t>
       </w:r>
       <w:r>
         <w:rPr>
@@ -2663,19 +1931,11 @@
         </w:rPr>
         <w:t xml:space="preserve"> and we know that this is a result of some manipulations of our propositions. We then have </w:t>
       </w:r>
-      <w:proofErr w:type="spellStart"/>
-      <w:r>
-        <w:rPr>
-          <w:lang w:eastAsia="zh-CN"/>
-        </w:rPr>
-        <w:t>able_to_move</w:t>
-      </w:r>
-      <w:proofErr w:type="spellEnd"/>
-      <w:r>
-        <w:rPr>
-          <w:lang w:eastAsia="zh-CN"/>
-        </w:rPr>
-        <w:t xml:space="preserve"> (t1, orientation) </w:t>
+      <w:r>
+        <w:rPr>
+          <w:lang w:eastAsia="zh-CN"/>
+        </w:rPr>
+        <w:t xml:space="preserve">able_to_move (t1, orientation) </w:t>
       </w:r>
       <m:oMath>
         <m:r>
@@ -2903,23 +2163,7 @@
           <w:rFonts w:hint="eastAsia"/>
           <w:lang w:eastAsia="zh-CN"/>
         </w:rPr>
-        <w:t xml:space="preserve"> tiles. However, it came to us that we need to deal with at most 16 tiles on the grid/board, therefore we could have a name for each of the 16 tiles and then try to model their moving mechanics. We thought at </w:t>
-      </w:r>
-      <w:proofErr w:type="gramStart"/>
-      <w:r>
-        <w:rPr>
-          <w:rFonts w:hint="eastAsia"/>
-          <w:lang w:eastAsia="zh-CN"/>
-        </w:rPr>
-        <w:t>first</w:t>
-      </w:r>
-      <w:proofErr w:type="gramEnd"/>
-      <w:r>
-        <w:rPr>
-          <w:rFonts w:hint="eastAsia"/>
-          <w:lang w:eastAsia="zh-CN"/>
-        </w:rPr>
-        <w:t xml:space="preserve"> we could use a dictionary of 16 entries to store the name of each tile as keys and then the values they bear as items. However, it came to us that it is </w:t>
+        <w:t xml:space="preserve"> tiles. However, it came to us that we need to deal with at most 16 tiles on the grid/board, therefore we could have a name for each of the 16 tiles and then try to model their moving mechanics. We thought at first we could use a dictionary of 16 entries to store the name of each tile as keys and then the values they bear as items. However, it came to us that it is </w:t>
       </w:r>
       <w:r>
         <w:rPr>
@@ -3072,23 +2316,7 @@
         </w:pBdr>
       </w:pPr>
       <w:r>
-        <w:t xml:space="preserve">we wrote a function that make movements recursively in UP direction to test our data structure and our recursive movement function. Since our grid is initialized with one value on it, after making one movement, provided that the initialized block is in row 1, we should expect grid to be modified so that it has two valid locations in it. However, we get only 1 valid location, which is the initialized location being moved UP. We figure that the second "if" statement is never entered in Move(orientation). Through some testing, we suspect that that </w:t>
-      </w:r>
-      <w:proofErr w:type="spellStart"/>
-      <w:r>
-        <w:t>GridTemp</w:t>
-      </w:r>
-      <w:proofErr w:type="spellEnd"/>
-      <w:r>
-        <w:t xml:space="preserve"> might always change with GRID, so GRID == </w:t>
-      </w:r>
-      <w:proofErr w:type="spellStart"/>
-      <w:r>
-        <w:t>GridTemp</w:t>
-      </w:r>
-      <w:proofErr w:type="spellEnd"/>
-      <w:r>
-        <w:t xml:space="preserve"> is always true, thus never entering the if statement. We fix it by making a deep copy correctly.</w:t>
+        <w:t>we wrote a function that make movements recursively in UP direction to test our data structure and our recursive movement function. Since our grid is initialized with one value on it, after making one movement, provided that the initialized block is in row 1, we should expect grid to be modified so that it has two valid locations in it. However, we get only 1 valid location, which is the initialized location being moved UP. We figure that the second "if" statement is never entered in Move(orientation). Through some testing, we suspect that that GridTemp might always change with GRID, so GRID == GridTemp is always true, thus never entering the if statement. We fix it by making a deep copy correctly.</w:t>
       </w:r>
     </w:p>
     <w:p>
@@ -3102,7 +2330,7 @@
           <w:noProof/>
         </w:rPr>
         <w:drawing>
-          <wp:inline distT="0" distB="0" distL="0" distR="0" wp14:anchorId="09CB625D" wp14:editId="305910B0">
+          <wp:inline distT="0" distB="0" distL="0" distR="0" wp14:anchorId="09CB625D" wp14:editId="3598B0DA">
             <wp:extent cx="3055620" cy="3049905"/>
             <wp:effectExtent l="0" t="0" r="0" b="0"/>
             <wp:docPr id="624826466" name="Picture 1" descr="A computer screen shot of a program code&#10;&#10;Description automatically generated"/>
@@ -3210,7 +2438,7 @@
           <w:noProof/>
         </w:rPr>
         <w:drawing>
-          <wp:inline distT="0" distB="0" distL="0" distR="0" wp14:anchorId="61362006" wp14:editId="33571F50">
+          <wp:inline distT="0" distB="0" distL="0" distR="0" wp14:anchorId="61362006" wp14:editId="6FEB6BEF">
             <wp:extent cx="5943600" cy="502285"/>
             <wp:effectExtent l="0" t="0" r="0" b="0"/>
             <wp:docPr id="1961650063" name="Picture 2"/>
@@ -3298,23 +2526,7 @@
           <w:lang w:eastAsia="zh-CN"/>
         </w:rPr>
         <w:lastRenderedPageBreak/>
-        <w:t xml:space="preserve">Two Tiles Stacked Together Unable to Move Down/Right at Same </w:t>
-      </w:r>
-      <w:proofErr w:type="spellStart"/>
-      <w:r>
-        <w:rPr>
-          <w:rFonts w:hint="eastAsia"/>
-          <w:lang w:eastAsia="zh-CN"/>
-        </w:rPr>
-        <w:t>TimeStep</w:t>
-      </w:r>
-      <w:proofErr w:type="spellEnd"/>
-      <w:r>
-        <w:rPr>
-          <w:rFonts w:hint="eastAsia"/>
-          <w:lang w:eastAsia="zh-CN"/>
-        </w:rPr>
-        <w:t xml:space="preserve"> (Version I)</w:t>
+        <w:t>Two Tiles Stacked Together Unable to Move Down/Right at Same TimeStep (Version I)</w:t>
       </w:r>
     </w:p>
     <w:p>
@@ -3348,7 +2560,7 @@
           <w:noProof/>
         </w:rPr>
         <w:drawing>
-          <wp:inline distT="0" distB="0" distL="0" distR="0" wp14:anchorId="24325FE7" wp14:editId="3B1BC4BB">
+          <wp:inline distT="0" distB="0" distL="0" distR="0" wp14:anchorId="24325FE7" wp14:editId="5BC356F2">
             <wp:extent cx="5943600" cy="321310"/>
             <wp:effectExtent l="0" t="0" r="0" b="2540"/>
             <wp:docPr id="828514080" name="Picture 3"/>
@@ -3414,58 +2626,14 @@
         <w:rPr>
           <w:lang w:eastAsia="zh-CN"/>
         </w:rPr>
-        <w:t xml:space="preserve">e add a another for loop in front of the nested for loops so that the recursive </w:t>
-      </w:r>
-      <w:proofErr w:type="spellStart"/>
-      <w:r>
-        <w:rPr>
-          <w:lang w:eastAsia="zh-CN"/>
-        </w:rPr>
-        <w:t>downMove</w:t>
-      </w:r>
-      <w:proofErr w:type="spellEnd"/>
-      <w:r>
-        <w:rPr>
-          <w:lang w:eastAsia="zh-CN"/>
-        </w:rPr>
-        <w:t xml:space="preserve"> function is called three times, once for the first three rows. (Same strategy used to fix </w:t>
-      </w:r>
-      <w:proofErr w:type="spellStart"/>
-      <w:r>
-        <w:rPr>
-          <w:lang w:eastAsia="zh-CN"/>
-        </w:rPr>
-        <w:t>rightMove</w:t>
-      </w:r>
-      <w:proofErr w:type="spellEnd"/>
-      <w:r>
-        <w:rPr>
-          <w:lang w:eastAsia="zh-CN"/>
-        </w:rPr>
-        <w:t>)</w:t>
-      </w:r>
-      <w:r>
-        <w:rPr>
-          <w:rFonts w:hint="eastAsia"/>
-          <w:lang w:eastAsia="zh-CN"/>
-        </w:rPr>
-        <w:t xml:space="preserve"> This would solve our problem by </w:t>
-      </w:r>
-      <w:proofErr w:type="gramStart"/>
-      <w:r>
-        <w:rPr>
-          <w:rFonts w:hint="eastAsia"/>
-          <w:lang w:eastAsia="zh-CN"/>
-        </w:rPr>
-        <w:t>now</w:t>
-      </w:r>
-      <w:proofErr w:type="gramEnd"/>
-      <w:r>
-        <w:rPr>
-          <w:rFonts w:hint="eastAsia"/>
-          <w:lang w:eastAsia="zh-CN"/>
-        </w:rPr>
-        <w:t xml:space="preserve"> but we encounter the problem of the same kind with the SAT solver later again.</w:t>
+        <w:t>e add a another for loop in front of the nested for loops so that the recursive downMove function is called three times, once for the first three rows. (Same strategy used to fix rightMove)</w:t>
+      </w:r>
+      <w:r>
+        <w:rPr>
+          <w:rFonts w:hint="eastAsia"/>
+          <w:lang w:eastAsia="zh-CN"/>
+        </w:rPr>
+        <w:t xml:space="preserve"> This would solve our problem by now but we encounter the problem of the same kind with the SAT solver later again.</w:t>
       </w:r>
     </w:p>
     <w:p>
@@ -3606,7 +2774,7 @@
           <w:noProof/>
         </w:rPr>
         <w:drawing>
-          <wp:inline distT="0" distB="0" distL="0" distR="0" wp14:anchorId="5FB5B151" wp14:editId="0D8825B8">
+          <wp:inline distT="0" distB="0" distL="0" distR="0" wp14:anchorId="5FB5B151" wp14:editId="529FE93B">
             <wp:extent cx="5943600" cy="330200"/>
             <wp:effectExtent l="0" t="0" r="0" b="0"/>
             <wp:docPr id="1094227277" name="Picture 5"/>
@@ -3832,92 +3000,20 @@
           <w:rFonts w:hint="eastAsia"/>
           <w:lang w:eastAsia="zh-CN"/>
         </w:rPr>
-        <w:t xml:space="preserve">, we talked to our TA Connor and found that it was not suggested to do that. Then we tried to fix this with our </w:t>
-      </w:r>
-      <w:proofErr w:type="spellStart"/>
-      <w:r>
-        <w:rPr>
-          <w:rFonts w:hint="eastAsia"/>
-          <w:lang w:eastAsia="zh-CN"/>
-        </w:rPr>
-        <w:t>timeSteps</w:t>
-      </w:r>
-      <w:proofErr w:type="spellEnd"/>
-      <w:r>
-        <w:rPr>
-          <w:rFonts w:hint="eastAsia"/>
-          <w:lang w:eastAsia="zh-CN"/>
-        </w:rPr>
-        <w:t xml:space="preserve">. </w:t>
-      </w:r>
-      <w:r>
-        <w:rPr>
-          <w:lang w:eastAsia="zh-CN"/>
-        </w:rPr>
-        <w:t xml:space="preserve">We found that we added the constraint </w:t>
-      </w:r>
-      <w:proofErr w:type="gramStart"/>
-      <w:r>
-        <w:rPr>
-          <w:lang w:eastAsia="zh-CN"/>
-        </w:rPr>
-        <w:t>Location(</w:t>
-      </w:r>
-      <w:proofErr w:type="gramEnd"/>
-      <w:r>
-        <w:rPr>
-          <w:lang w:eastAsia="zh-CN"/>
-        </w:rPr>
-        <w:t xml:space="preserve">2, 1, t1) in the beginning, </w:t>
+        <w:t xml:space="preserve">, we talked to our TA Connor and found that it was not suggested to do that. Then we tried to fix this with our timeSteps. </w:t>
+      </w:r>
+      <w:r>
+        <w:rPr>
+          <w:lang w:eastAsia="zh-CN"/>
+        </w:rPr>
+        <w:t xml:space="preserve">We found that we added the constraint Location(2, 1, t1) in the beginning, </w:t>
       </w:r>
       <w:r>
         <w:rPr>
           <w:lang w:eastAsia="zh-CN"/>
         </w:rPr>
         <w:lastRenderedPageBreak/>
-        <w:t xml:space="preserve">and now after the movement, a new constraint Location(3, 1, t1) is added. We have not </w:t>
-      </w:r>
-      <w:proofErr w:type="gramStart"/>
-      <w:r>
-        <w:rPr>
-          <w:lang w:eastAsia="zh-CN"/>
-        </w:rPr>
-        <w:t>differentiate</w:t>
-      </w:r>
-      <w:proofErr w:type="gramEnd"/>
-      <w:r>
-        <w:rPr>
-          <w:lang w:eastAsia="zh-CN"/>
-        </w:rPr>
-        <w:t xml:space="preserve"> the constraints with different </w:t>
-      </w:r>
-      <w:proofErr w:type="spellStart"/>
-      <w:r>
-        <w:rPr>
-          <w:lang w:eastAsia="zh-CN"/>
-        </w:rPr>
-        <w:t>timeSteps</w:t>
-      </w:r>
-      <w:proofErr w:type="spellEnd"/>
-      <w:r>
-        <w:rPr>
-          <w:lang w:eastAsia="zh-CN"/>
-        </w:rPr>
-        <w:t xml:space="preserve">. We fix it by adding </w:t>
-      </w:r>
-      <w:proofErr w:type="gramStart"/>
-      <w:r>
-        <w:rPr>
-          <w:lang w:eastAsia="zh-CN"/>
-        </w:rPr>
-        <w:t>Location(</w:t>
-      </w:r>
-      <w:proofErr w:type="gramEnd"/>
-      <w:r>
-        <w:rPr>
-          <w:lang w:eastAsia="zh-CN"/>
-        </w:rPr>
-        <w:t>2, 1, t0) in the beginning, adding Location(3, 1, t1) after the movement, and also ~Location(2, 1, t1). In this way, the SAT solver knows that at time t1 (2, 1) is now empty and (3, 1) is taken.</w:t>
+        <w:t>and now after the movement, a new constraint Location(3, 1, t1) is added. We have not differentiate the constraints with different timeSteps. We fix it by adding Location(2, 1, t0) in the beginning, adding Location(3, 1, t1) after the movement, and also ~Location(2, 1, t1). In this way, the SAT solver knows that at time t1 (2, 1) is now empty and (3, 1) is taken.</w:t>
       </w:r>
     </w:p>
     <w:p>
@@ -3942,23 +3038,7 @@
           <w:rFonts w:hint="eastAsia"/>
           <w:lang w:eastAsia="zh-CN"/>
         </w:rPr>
-        <w:t xml:space="preserve">Two Tiles Stacked Together Unable to Move Down/Right at Same </w:t>
-      </w:r>
-      <w:proofErr w:type="spellStart"/>
-      <w:r>
-        <w:rPr>
-          <w:rFonts w:hint="eastAsia"/>
-          <w:lang w:eastAsia="zh-CN"/>
-        </w:rPr>
-        <w:t>TimeStep</w:t>
-      </w:r>
-      <w:proofErr w:type="spellEnd"/>
-      <w:r>
-        <w:rPr>
-          <w:rFonts w:hint="eastAsia"/>
-          <w:lang w:eastAsia="zh-CN"/>
-        </w:rPr>
-        <w:t xml:space="preserve"> (Version II</w:t>
+        <w:t>Two Tiles Stacked Together Unable to Move Down/Right at Same TimeStep (Version II</w:t>
       </w:r>
       <w:r>
         <w:rPr>
@@ -3985,21 +3065,7 @@
         <w:rPr>
           <w:lang w:eastAsia="zh-CN"/>
         </w:rPr>
-        <w:t xml:space="preserve">We encounter the same problem we have seen before. We have two tiles stacked together, in this case we have (1, 4), (2, 4). However, when we try to move down, only the lower tile in the two tiles stack is </w:t>
-      </w:r>
-      <w:proofErr w:type="gramStart"/>
-      <w:r>
-        <w:rPr>
-          <w:lang w:eastAsia="zh-CN"/>
-        </w:rPr>
-        <w:t>actually moving</w:t>
-      </w:r>
-      <w:proofErr w:type="gramEnd"/>
-      <w:r>
-        <w:rPr>
-          <w:lang w:eastAsia="zh-CN"/>
-        </w:rPr>
-        <w:t>. In this case, (2, 4) moves to (3, 4) but (1, 4) stays in the same place.</w:t>
+        <w:t>We encounter the same problem we have seen before. We have two tiles stacked together, in this case we have (1, 4), (2, 4). However, when we try to move down, only the lower tile in the two tiles stack is actually moving. In this case, (2, 4) moves to (3, 4) but (1, 4) stays in the same place.</w:t>
       </w:r>
     </w:p>
     <w:p>
@@ -4061,37 +3127,7 @@
         <w:rPr>
           <w:lang w:eastAsia="zh-CN"/>
         </w:rPr>
-        <w:t xml:space="preserve">We found that the reason is that since our </w:t>
-      </w:r>
-      <w:proofErr w:type="spellStart"/>
-      <w:r>
-        <w:rPr>
-          <w:lang w:eastAsia="zh-CN"/>
-        </w:rPr>
-        <w:t>DistanceDown</w:t>
-      </w:r>
-      <w:proofErr w:type="spellEnd"/>
-      <w:r>
-        <w:rPr>
-          <w:lang w:eastAsia="zh-CN"/>
-        </w:rPr>
-        <w:t xml:space="preserve"> function checks recursively all our tiles from top down and left right, the SAT solver does not have (1, 4) </w:t>
-      </w:r>
-      <w:proofErr w:type="spellStart"/>
-      <w:proofErr w:type="gramStart"/>
-      <w:r>
-        <w:rPr>
-          <w:lang w:eastAsia="zh-CN"/>
-        </w:rPr>
-        <w:t>ableToMove</w:t>
-      </w:r>
-      <w:proofErr w:type="spellEnd"/>
-      <w:proofErr w:type="gramEnd"/>
-      <w:r>
-        <w:rPr>
-          <w:lang w:eastAsia="zh-CN"/>
-        </w:rPr>
-        <w:t xml:space="preserve"> so it does not move. We fix the problem by looping from the bottom to the top when we check for the distance moving down, and we fix a similar problem involving moving right by looping from the right to the left.</w:t>
+        <w:t>We found that the reason is that since our DistanceDown function checks recursively all our tiles from top down and left right, the SAT solver does not have (1, 4) ableToMove so it does not move. We fix the problem by looping from the bottom to the top when we check for the distance moving down, and we fix a similar problem involving moving right by looping from the right to the left.</w:t>
       </w:r>
       <w:r>
         <w:rPr>
@@ -4176,9 +3212,227 @@
         <w:pBdr>
           <w:bottom w:val="single" w:sz="6" w:space="1" w:color="auto"/>
         </w:pBdr>
-      </w:pPr>
-    </w:p>
-    <w:p/>
+        <w:rPr>
+          <w:lang w:eastAsia="zh-CN"/>
+        </w:rPr>
+      </w:pPr>
+      <w:r>
+        <w:rPr>
+          <w:rFonts w:hint="eastAsia"/>
+          <w:lang w:eastAsia="zh-CN"/>
+        </w:rPr>
+        <w:lastRenderedPageBreak/>
+        <w:t>Random Tile is Generated But the SAT Solver and the Grid Do Not Match</w:t>
+      </w:r>
+    </w:p>
+    <w:p>
+      <w:pPr>
+        <w:pBdr>
+          <w:bottom w:val="single" w:sz="6" w:space="1" w:color="auto"/>
+        </w:pBdr>
+        <w:rPr>
+          <w:rFonts w:hint="eastAsia"/>
+          <w:lang w:eastAsia="zh-CN"/>
+        </w:rPr>
+      </w:pPr>
+      <w:r>
+        <w:rPr>
+          <w:rFonts w:hint="eastAsia"/>
+          <w:lang w:eastAsia="zh-CN"/>
+        </w:rPr>
+        <w:t xml:space="preserve">In our testing case, after moveUp is true, we have (2, 1) moved to (1, 1), and the SAT solver tells us that </w:t>
+      </w:r>
+      <w:r>
+        <w:rPr>
+          <w:rFonts w:hint="eastAsia"/>
+          <w:lang w:eastAsia="zh-CN"/>
+        </w:rPr>
+        <w:t xml:space="preserve">a new tile (4, 3) is generated. </w:t>
+      </w:r>
+      <w:r>
+        <w:rPr>
+          <w:lang w:eastAsia="zh-CN"/>
+        </w:rPr>
+        <w:t>However</w:t>
+      </w:r>
+      <w:r>
+        <w:rPr>
+          <w:rFonts w:hint="eastAsia"/>
+          <w:lang w:eastAsia="zh-CN"/>
+        </w:rPr>
+        <w:t xml:space="preserve">, our grid is not updated. </w:t>
+      </w:r>
+    </w:p>
+    <w:p>
+      <w:pPr>
+        <w:pBdr>
+          <w:bottom w:val="single" w:sz="6" w:space="1" w:color="auto"/>
+        </w:pBdr>
+        <w:rPr>
+          <w:lang w:eastAsia="zh-CN"/>
+        </w:rPr>
+      </w:pPr>
+      <w:r>
+        <w:rPr>
+          <w:lang w:eastAsia="zh-CN"/>
+        </w:rPr>
+        <w:drawing>
+          <wp:inline distT="0" distB="0" distL="0" distR="0" wp14:anchorId="1825B0FD" wp14:editId="4C401CDB">
+            <wp:extent cx="5943600" cy="2613660"/>
+            <wp:effectExtent l="0" t="0" r="0" b="0"/>
+            <wp:docPr id="678763825" name="Picture 4" descr="A black screen with white dots&#10;&#10;Description automatically generated"/>
+            <wp:cNvGraphicFramePr>
+              <a:graphicFrameLocks xmlns:a="http://schemas.openxmlformats.org/drawingml/2006/main" noChangeAspect="1"/>
+            </wp:cNvGraphicFramePr>
+            <a:graphic xmlns:a="http://schemas.openxmlformats.org/drawingml/2006/main">
+              <a:graphicData uri="http://schemas.openxmlformats.org/drawingml/2006/picture">
+                <pic:pic xmlns:pic="http://schemas.openxmlformats.org/drawingml/2006/picture">
+                  <pic:nvPicPr>
+                    <pic:cNvPr id="678763825" name="Picture 4" descr="A black screen with white dots&#10;&#10;Description automatically generated"/>
+                    <pic:cNvPicPr>
+                      <a:picLocks noChangeAspect="1" noChangeArrowheads="1"/>
+                    </pic:cNvPicPr>
+                  </pic:nvPicPr>
+                  <pic:blipFill>
+                    <a:blip r:embed="rId18" cstate="print">
+                      <a:extLst>
+                        <a:ext uri="{28A0092B-C50C-407E-A947-70E740481C1C}">
+                          <a14:useLocalDpi xmlns:a14="http://schemas.microsoft.com/office/drawing/2010/main" val="0"/>
+                        </a:ext>
+                      </a:extLst>
+                    </a:blip>
+                    <a:srcRect/>
+                    <a:stretch>
+                      <a:fillRect/>
+                    </a:stretch>
+                  </pic:blipFill>
+                  <pic:spPr bwMode="auto">
+                    <a:xfrm>
+                      <a:off x="0" y="0"/>
+                      <a:ext cx="5943600" cy="2613660"/>
+                    </a:xfrm>
+                    <a:prstGeom prst="rect">
+                      <a:avLst/>
+                    </a:prstGeom>
+                    <a:noFill/>
+                    <a:ln>
+                      <a:noFill/>
+                    </a:ln>
+                  </pic:spPr>
+                </pic:pic>
+              </a:graphicData>
+            </a:graphic>
+          </wp:inline>
+        </w:drawing>
+      </w:r>
+    </w:p>
+    <w:p>
+      <w:pPr>
+        <w:pBdr>
+          <w:bottom w:val="single" w:sz="6" w:space="1" w:color="auto"/>
+        </w:pBdr>
+        <w:rPr>
+          <w:rFonts w:hint="eastAsia"/>
+          <w:lang w:eastAsia="zh-CN"/>
+        </w:rPr>
+      </w:pPr>
+      <w:r>
+        <w:rPr>
+          <w:rFonts w:hint="eastAsia"/>
+          <w:lang w:eastAsia="zh-CN"/>
+        </w:rPr>
+        <w:t>We fix this problem by calling RandomFill() in our code and then add the constraint implying Random().</w:t>
+      </w:r>
+    </w:p>
+    <w:p>
+      <w:pPr>
+        <w:pBdr>
+          <w:bottom w:val="single" w:sz="6" w:space="1" w:color="auto"/>
+        </w:pBdr>
+        <w:rPr>
+          <w:lang w:eastAsia="zh-CN"/>
+        </w:rPr>
+      </w:pPr>
+      <w:r>
+        <w:rPr>
+          <w:lang w:eastAsia="zh-CN"/>
+        </w:rPr>
+        <w:drawing>
+          <wp:inline distT="0" distB="0" distL="0" distR="0" wp14:anchorId="563B91B2" wp14:editId="7949056F">
+            <wp:extent cx="5943600" cy="652780"/>
+            <wp:effectExtent l="0" t="0" r="0" b="0"/>
+            <wp:docPr id="1012323501" name="Picture 1"/>
+            <wp:cNvGraphicFramePr>
+              <a:graphicFrameLocks xmlns:a="http://schemas.openxmlformats.org/drawingml/2006/main" noChangeAspect="1"/>
+            </wp:cNvGraphicFramePr>
+            <a:graphic xmlns:a="http://schemas.openxmlformats.org/drawingml/2006/main">
+              <a:graphicData uri="http://schemas.openxmlformats.org/drawingml/2006/picture">
+                <pic:pic xmlns:pic="http://schemas.openxmlformats.org/drawingml/2006/picture">
+                  <pic:nvPicPr>
+                    <pic:cNvPr id="1012323501" name=""/>
+                    <pic:cNvPicPr/>
+                  </pic:nvPicPr>
+                  <pic:blipFill>
+                    <a:blip r:embed="rId19"/>
+                    <a:stretch>
+                      <a:fillRect/>
+                    </a:stretch>
+                  </pic:blipFill>
+                  <pic:spPr>
+                    <a:xfrm>
+                      <a:off x="0" y="0"/>
+                      <a:ext cx="5943600" cy="652780"/>
+                    </a:xfrm>
+                    <a:prstGeom prst="rect">
+                      <a:avLst/>
+                    </a:prstGeom>
+                  </pic:spPr>
+                </pic:pic>
+              </a:graphicData>
+            </a:graphic>
+          </wp:inline>
+        </w:drawing>
+      </w:r>
+    </w:p>
+    <w:p>
+      <w:r>
+        <w:drawing>
+          <wp:inline distT="0" distB="0" distL="0" distR="0" wp14:anchorId="01528D5C" wp14:editId="0D948E44">
+            <wp:extent cx="5301205" cy="2124447"/>
+            <wp:effectExtent l="0" t="0" r="0" b="9525"/>
+            <wp:docPr id="1359036339" name="Picture 1" descr="A computer screen with colorful text&#10;&#10;Description automatically generated"/>
+            <wp:cNvGraphicFramePr>
+              <a:graphicFrameLocks xmlns:a="http://schemas.openxmlformats.org/drawingml/2006/main" noChangeAspect="1"/>
+            </wp:cNvGraphicFramePr>
+            <a:graphic xmlns:a="http://schemas.openxmlformats.org/drawingml/2006/main">
+              <a:graphicData uri="http://schemas.openxmlformats.org/drawingml/2006/picture">
+                <pic:pic xmlns:pic="http://schemas.openxmlformats.org/drawingml/2006/picture">
+                  <pic:nvPicPr>
+                    <pic:cNvPr id="1359036339" name="Picture 1" descr="A computer screen with colorful text&#10;&#10;Description automatically generated"/>
+                    <pic:cNvPicPr/>
+                  </pic:nvPicPr>
+                  <pic:blipFill>
+                    <a:blip r:embed="rId20"/>
+                    <a:stretch>
+                      <a:fillRect/>
+                    </a:stretch>
+                  </pic:blipFill>
+                  <pic:spPr>
+                    <a:xfrm>
+                      <a:off x="0" y="0"/>
+                      <a:ext cx="5310804" cy="2128294"/>
+                    </a:xfrm>
+                    <a:prstGeom prst="rect">
+                      <a:avLst/>
+                    </a:prstGeom>
+                  </pic:spPr>
+                </pic:pic>
+              </a:graphicData>
+            </a:graphic>
+          </wp:inline>
+        </w:drawing>
+      </w:r>
+    </w:p>
     <w:p>
       <w:pPr>
         <w:pStyle w:val="Heading1"/>
@@ -4187,6 +3441,7 @@
         <w:rPr>
           <w:noProof/>
         </w:rPr>
+        <w:lastRenderedPageBreak/>
         <w:drawing>
           <wp:anchor distT="0" distB="0" distL="114300" distR="114300" simplePos="0" relativeHeight="251664384" behindDoc="0" locked="0" layoutInCell="1" allowOverlap="1" wp14:anchorId="28EAFB83" wp14:editId="59BF94B3">
             <wp:simplePos x="0" y="0"/>
@@ -4213,7 +3468,7 @@
                     </pic:cNvPicPr>
                   </pic:nvPicPr>
                   <pic:blipFill>
-                    <a:blip r:embed="rId18"/>
+                    <a:blip r:embed="rId21"/>
                     <a:srcRect t="427" r="-1776" b="-233"/>
                     <a:stretch>
                       <a:fillRect/>
@@ -4532,21 +3787,20 @@
         <w:rPr>
           <w:lang w:val="en-US" w:eastAsia="zh-CN"/>
         </w:rPr>
-        <w:t xml:space="preserve">If </w:t>
-      </w:r>
-      <w:proofErr w:type="gramStart"/>
-      <w:r>
+        <w:t>If all of the locations are filled up, then we cannot generate a random tile.</w:t>
+      </w:r>
+    </w:p>
+    <w:p>
+      <w:pPr>
         <w:rPr>
           <w:lang w:val="en-US" w:eastAsia="zh-CN"/>
         </w:rPr>
-        <w:t>all of</w:t>
-      </w:r>
-      <w:proofErr w:type="gramEnd"/>
+      </w:pPr>
       <w:r>
         <w:rPr>
           <w:lang w:val="en-US" w:eastAsia="zh-CN"/>
         </w:rPr>
-        <w:t xml:space="preserve"> the locations are filled up, then we cannot generate a random tile.</w:t>
+        <w:t>We can set up our premises</w:t>
       </w:r>
     </w:p>
     <w:p>
@@ -4559,11 +3813,49 @@
         <w:rPr>
           <w:lang w:val="en-US" w:eastAsia="zh-CN"/>
         </w:rPr>
-        <w:t>We can set up our premises</w:t>
-      </w:r>
-    </w:p>
-    <w:p>
-      <w:pPr>
+        <w:t>- If for any line x, for any column number y such that (x,y) holds:</w:t>
+      </w:r>
+    </w:p>
+    <w:p>
+      <w:pPr>
+        <w:ind w:firstLine="720"/>
+        <w:rPr>
+          <w:rFonts w:hAnsi="Cambria Math"/>
+          <w:lang w:val="en-US"/>
+        </w:rPr>
+      </w:pPr>
+      <m:oMath>
+        <m:r>
+          <w:rPr>
+            <w:rFonts w:ascii="DejaVu Math TeX Gyre" w:hAnsi="DejaVu Math TeX Gyre" w:cs="DejaVu Math TeX Gyre"/>
+          </w:rPr>
+          <m:t>∀</m:t>
+        </m:r>
+      </m:oMath>
+      <w:r>
+        <w:t>x.</w:t>
+      </w:r>
+      <m:oMath>
+        <m:r>
+          <w:rPr>
+            <w:rFonts w:ascii="DejaVu Math TeX Gyre" w:hAnsi="DejaVu Math TeX Gyre" w:cs="DejaVu Math TeX Gyre"/>
+          </w:rPr>
+          <m:t>∀</m:t>
+        </m:r>
+      </m:oMath>
+      <w:r>
+        <w:t>y.</w:t>
+      </w:r>
+      <w:r>
+        <w:rPr>
+          <w:lang w:val="en-US"/>
+        </w:rPr>
+        <w:t>(PL(x, y))</w:t>
+      </w:r>
+    </w:p>
+    <w:p>
+      <w:pPr>
+        <w:ind w:left="110" w:hangingChars="50" w:hanging="110"/>
         <w:rPr>
           <w:lang w:val="en-US" w:eastAsia="zh-CN"/>
         </w:rPr>
@@ -4572,98 +3864,7 @@
         <w:rPr>
           <w:lang w:val="en-US" w:eastAsia="zh-CN"/>
         </w:rPr>
-        <w:t>- If for any line x, for any column number y such that (</w:t>
-      </w:r>
-      <w:proofErr w:type="spellStart"/>
-      <w:proofErr w:type="gramStart"/>
-      <w:r>
-        <w:rPr>
-          <w:lang w:val="en-US" w:eastAsia="zh-CN"/>
-        </w:rPr>
-        <w:t>x,y</w:t>
-      </w:r>
-      <w:proofErr w:type="spellEnd"/>
-      <w:proofErr w:type="gramEnd"/>
-      <w:r>
-        <w:rPr>
-          <w:lang w:val="en-US" w:eastAsia="zh-CN"/>
-        </w:rPr>
-        <w:t>) holds:</w:t>
-      </w:r>
-    </w:p>
-    <w:p>
-      <w:pPr>
-        <w:ind w:firstLine="720"/>
-        <w:rPr>
-          <w:rFonts w:hAnsi="Cambria Math"/>
-          <w:lang w:val="en-US"/>
-        </w:rPr>
-      </w:pPr>
-      <m:oMath>
-        <m:r>
-          <w:rPr>
-            <w:rFonts w:ascii="DejaVu Math TeX Gyre" w:hAnsi="DejaVu Math TeX Gyre" w:cs="DejaVu Math TeX Gyre"/>
-          </w:rPr>
-          <m:t>∀</m:t>
-        </m:r>
-      </m:oMath>
-      <w:r>
-        <w:t>x.</w:t>
-      </w:r>
-      <m:oMath>
-        <m:r>
-          <w:rPr>
-            <w:rFonts w:ascii="DejaVu Math TeX Gyre" w:hAnsi="DejaVu Math TeX Gyre" w:cs="DejaVu Math TeX Gyre"/>
-          </w:rPr>
-          <m:t>∀</m:t>
-        </m:r>
-      </m:oMath>
-      <w:proofErr w:type="gramStart"/>
-      <w:r>
-        <w:t>y.</w:t>
-      </w:r>
-      <w:r>
-        <w:rPr>
-          <w:lang w:val="en-US"/>
-        </w:rPr>
-        <w:t>(</w:t>
-      </w:r>
-      <w:proofErr w:type="gramEnd"/>
-      <w:r>
-        <w:rPr>
-          <w:lang w:val="en-US"/>
-        </w:rPr>
-        <w:t>PL(x, y))</w:t>
-      </w:r>
-    </w:p>
-    <w:p>
-      <w:pPr>
-        <w:ind w:left="110" w:hangingChars="50" w:hanging="110"/>
-        <w:rPr>
-          <w:lang w:val="en-US" w:eastAsia="zh-CN"/>
-        </w:rPr>
-      </w:pPr>
-      <w:r>
-        <w:rPr>
-          <w:lang w:val="en-US" w:eastAsia="zh-CN"/>
-        </w:rPr>
-        <w:t>- If all PL(</w:t>
-      </w:r>
-      <w:proofErr w:type="spellStart"/>
-      <w:proofErr w:type="gramStart"/>
-      <w:r>
-        <w:rPr>
-          <w:lang w:val="en-US" w:eastAsia="zh-CN"/>
-        </w:rPr>
-        <w:t>x,y</w:t>
-      </w:r>
-      <w:proofErr w:type="spellEnd"/>
-      <w:proofErr w:type="gramEnd"/>
-      <w:r>
-        <w:rPr>
-          <w:lang w:val="en-US" w:eastAsia="zh-CN"/>
-        </w:rPr>
-        <w:t>) (x</w:t>
+        <w:t>- If all PL(x,y) (x</w:t>
       </w:r>
       <m:oMath>
         <m:r>
@@ -5068,7 +4269,7 @@
                     </pic:cNvPicPr>
                   </pic:nvPicPr>
                   <pic:blipFill>
-                    <a:blip r:embed="rId19"/>
+                    <a:blip r:embed="rId22"/>
                     <a:srcRect l="258" r="972"/>
                     <a:stretch>
                       <a:fillRect/>
@@ -5316,48 +4517,20 @@
         <w:rPr>
           <w:lang w:val="en-US"/>
         </w:rPr>
-        <w:t>PMR→∀x.((PL(</w:t>
-      </w:r>
-      <w:proofErr w:type="gramStart"/>
-      <w:r>
-        <w:rPr>
-          <w:lang w:val="en-US"/>
-        </w:rPr>
-        <w:t>x,i</w:t>
-      </w:r>
-      <w:proofErr w:type="gramEnd"/>
-      <w:r>
-        <w:rPr>
-          <w:lang w:val="en-US"/>
-        </w:rPr>
-        <w:t>1)∧¬PL(x,i2))→PL(x,i2)∧¬PL(x,i1))</w:t>
-      </w:r>
-    </w:p>
-    <w:p>
-      <w:pPr>
-        <w:rPr>
-          <w:lang w:val="en-US"/>
-        </w:rPr>
-      </w:pPr>
-      <w:r>
-        <w:rPr>
-          <w:lang w:val="en-US"/>
-        </w:rPr>
-        <w:t xml:space="preserve">- Similarly, </w:t>
-      </w:r>
-      <w:proofErr w:type="gramStart"/>
-      <w:r>
-        <w:rPr>
-          <w:lang w:val="en-US"/>
-        </w:rPr>
-        <w:t>If</w:t>
-      </w:r>
-      <w:proofErr w:type="gramEnd"/>
-      <w:r>
-        <w:rPr>
-          <w:lang w:val="en-US"/>
-        </w:rPr>
-        <w:t xml:space="preserve"> we move right, then for any line x, if the second column is filled, and the third column is empty, then the tile in the second column will move to the third column, leaving the second one empty.</w:t>
+        <w:t>PMR→∀x.((PL(x,i1)∧¬PL(x,i2))→PL(x,i2)∧¬PL(x,i1))</w:t>
+      </w:r>
+    </w:p>
+    <w:p>
+      <w:pPr>
+        <w:rPr>
+          <w:lang w:val="en-US"/>
+        </w:rPr>
+      </w:pPr>
+      <w:r>
+        <w:rPr>
+          <w:lang w:val="en-US"/>
+        </w:rPr>
+        <w:t>- Similarly, If we move right, then for any line x, if the second column is filled, and the third column is empty, then the tile in the second column will move to the third column, leaving the second one empty.</w:t>
       </w:r>
     </w:p>
     <w:p>
@@ -5371,21 +4544,7 @@
         <w:rPr>
           <w:lang w:val="en-US"/>
         </w:rPr>
-        <w:t>PMR→∀x.((PL(</w:t>
-      </w:r>
-      <w:proofErr w:type="gramStart"/>
-      <w:r>
-        <w:rPr>
-          <w:lang w:val="en-US"/>
-        </w:rPr>
-        <w:t>x,i</w:t>
-      </w:r>
-      <w:proofErr w:type="gramEnd"/>
-      <w:r>
-        <w:rPr>
-          <w:lang w:val="en-US"/>
-        </w:rPr>
-        <w:t>2)∧¬PL(x,i3))→PL(x,i3)∧¬PL(x,i2))</w:t>
+        <w:t>PMR→∀x.((PL(x,i2)∧¬PL(x,i3))→PL(x,i3)∧¬PL(x,i2))</w:t>
       </w:r>
     </w:p>
     <w:p>
@@ -5399,21 +4558,7 @@
           <w:lang w:val="en-US"/>
         </w:rPr>
         <w:lastRenderedPageBreak/>
-        <w:t xml:space="preserve">- Similarly, </w:t>
-      </w:r>
-      <w:proofErr w:type="gramStart"/>
-      <w:r>
-        <w:rPr>
-          <w:lang w:val="en-US"/>
-        </w:rPr>
-        <w:t>If</w:t>
-      </w:r>
-      <w:proofErr w:type="gramEnd"/>
-      <w:r>
-        <w:rPr>
-          <w:lang w:val="en-US"/>
-        </w:rPr>
-        <w:t xml:space="preserve"> we move right, then for any line x, if the second column is filled, and the third column is empty, then the tile in the second column will move to the third column, leaving the second one empty.</w:t>
+        <w:t>- Similarly, If we move right, then for any line x, if the second column is filled, and the third column is empty, then the tile in the second column will move to the third column, leaving the second one empty.</w:t>
       </w:r>
     </w:p>
     <w:p>
@@ -5427,48 +4572,20 @@
         <w:rPr>
           <w:lang w:val="en-US"/>
         </w:rPr>
-        <w:t>PMR→∀x.((PL(</w:t>
-      </w:r>
-      <w:proofErr w:type="gramStart"/>
-      <w:r>
-        <w:rPr>
-          <w:lang w:val="en-US"/>
-        </w:rPr>
-        <w:t>x,i</w:t>
-      </w:r>
-      <w:proofErr w:type="gramEnd"/>
-      <w:r>
-        <w:rPr>
-          <w:lang w:val="en-US"/>
-        </w:rPr>
-        <w:t>2)∧¬PL(x,i3))→PL(x,i3)∧¬PL(x,i2))</w:t>
-      </w:r>
-    </w:p>
-    <w:p>
-      <w:pPr>
-        <w:rPr>
-          <w:lang w:val="en-US"/>
-        </w:rPr>
-      </w:pPr>
-      <w:r>
-        <w:rPr>
-          <w:lang w:val="en-US"/>
-        </w:rPr>
-        <w:t xml:space="preserve">- Likewise, </w:t>
-      </w:r>
-      <w:proofErr w:type="gramStart"/>
-      <w:r>
-        <w:rPr>
-          <w:lang w:val="en-US"/>
-        </w:rPr>
-        <w:t>If</w:t>
-      </w:r>
-      <w:proofErr w:type="gramEnd"/>
-      <w:r>
-        <w:rPr>
-          <w:lang w:val="en-US"/>
-        </w:rPr>
-        <w:t xml:space="preserve"> we move right, then for any line x, if the third column is filled, and the fourth column is empty, then the tile in the second column will move to the fourth column, leaving the third one empty.</w:t>
+        <w:t>PMR→∀x.((PL(x,i2)∧¬PL(x,i3))→PL(x,i3)∧¬PL(x,i2))</w:t>
+      </w:r>
+    </w:p>
+    <w:p>
+      <w:pPr>
+        <w:rPr>
+          <w:lang w:val="en-US"/>
+        </w:rPr>
+      </w:pPr>
+      <w:r>
+        <w:rPr>
+          <w:lang w:val="en-US"/>
+        </w:rPr>
+        <w:t>- Likewise, If we move right, then for any line x, if the third column is filled, and the fourth column is empty, then the tile in the second column will move to the fourth column, leaving the third one empty.</w:t>
       </w:r>
     </w:p>
     <w:p>
@@ -5482,21 +4599,7 @@
         <w:rPr>
           <w:lang w:val="en-US"/>
         </w:rPr>
-        <w:t>PMR→∀x.((PL(</w:t>
-      </w:r>
-      <w:proofErr w:type="gramStart"/>
-      <w:r>
-        <w:rPr>
-          <w:lang w:val="en-US"/>
-        </w:rPr>
-        <w:t>x,i</w:t>
-      </w:r>
-      <w:proofErr w:type="gramEnd"/>
-      <w:r>
-        <w:rPr>
-          <w:lang w:val="en-US"/>
-        </w:rPr>
-        <w:t>3)∧¬PL(x,i4))→PL(x,i4)∧¬PL(x,i3))</w:t>
+        <w:t>PMR→∀x.((PL(x,i3)∧¬PL(x,i4))→PL(x,i4)∧¬PL(x,i3))</w:t>
       </w:r>
     </w:p>
     <w:p>
@@ -5533,23 +4636,21 @@
           <w:lang w:val="en-US"/>
         </w:rPr>
         <w:tab/>
-        <w:t>numbers), PMR, PL(</w:t>
-      </w:r>
-      <w:proofErr w:type="gramStart"/>
+        <w:t>numbers), PMR, PL(i,i1),</w:t>
+      </w:r>
       <w:r>
         <w:rPr>
           <w:rFonts w:hAnsi="Cambria Math"/>
           <w:lang w:val="en-US"/>
         </w:rPr>
-        <w:t>i,i</w:t>
-      </w:r>
-      <w:proofErr w:type="gramEnd"/>
+        <w:t>¬</w:t>
+      </w:r>
       <w:r>
         <w:rPr>
           <w:rFonts w:hAnsi="Cambria Math"/>
           <w:lang w:val="en-US"/>
         </w:rPr>
-        <w:t>1),</w:t>
+        <w:t xml:space="preserve">PL(i,i2), </w:t>
       </w:r>
       <w:r>
         <w:rPr>
@@ -5563,7 +4664,7 @@
           <w:rFonts w:hAnsi="Cambria Math"/>
           <w:lang w:val="en-US"/>
         </w:rPr>
-        <w:t xml:space="preserve">PL(i,i2), </w:t>
+        <w:t xml:space="preserve">PL(i,i3), </w:t>
       </w:r>
       <w:r>
         <w:rPr>
@@ -5577,52 +4678,22 @@
           <w:rFonts w:hAnsi="Cambria Math"/>
           <w:lang w:val="en-US"/>
         </w:rPr>
-        <w:t xml:space="preserve">PL(i,i3), </w:t>
-      </w:r>
-      <w:r>
+        <w:t xml:space="preserve">PL(i,i4). </w:t>
+      </w:r>
+    </w:p>
+    <w:p>
+      <w:pPr>
         <w:rPr>
           <w:rFonts w:hAnsi="Cambria Math"/>
           <w:lang w:val="en-US"/>
         </w:rPr>
-        <w:t>¬</w:t>
-      </w:r>
+      </w:pPr>
       <w:r>
         <w:rPr>
           <w:rFonts w:hAnsi="Cambria Math"/>
           <w:lang w:val="en-US"/>
         </w:rPr>
-        <w:t xml:space="preserve">PL(i,i4). </w:t>
-      </w:r>
-    </w:p>
-    <w:p>
-      <w:pPr>
-        <w:rPr>
-          <w:rFonts w:hAnsi="Cambria Math"/>
-          <w:lang w:val="en-US"/>
-        </w:rPr>
-      </w:pPr>
-      <w:r>
-        <w:rPr>
-          <w:rFonts w:hAnsi="Cambria Math"/>
-          <w:lang w:val="en-US"/>
-        </w:rPr>
-        <w:t>We want to prove that PL(</w:t>
-      </w:r>
-      <w:proofErr w:type="gramStart"/>
-      <w:r>
-        <w:rPr>
-          <w:rFonts w:hAnsi="Cambria Math"/>
-          <w:lang w:val="en-US"/>
-        </w:rPr>
-        <w:t>i,i</w:t>
-      </w:r>
-      <w:proofErr w:type="gramEnd"/>
-      <w:r>
-        <w:rPr>
-          <w:rFonts w:hAnsi="Cambria Math"/>
-          <w:lang w:val="en-US"/>
-        </w:rPr>
-        <w:t>4) holds.</w:t>
+        <w:t>We want to prove that PL(i,i4) holds.</w:t>
       </w:r>
     </w:p>
     <w:p>
@@ -5671,7 +4742,7 @@
                     </pic:cNvPicPr>
                   </pic:nvPicPr>
                   <pic:blipFill>
-                    <a:blip r:embed="rId20"/>
+                    <a:blip r:embed="rId23"/>
                     <a:srcRect l="-404" r="475"/>
                     <a:stretch>
                       <a:fillRect/>
@@ -5826,13 +4897,8 @@
           <w:numId w:val="1"/>
         </w:numPr>
       </w:pPr>
-      <w:proofErr w:type="spellStart"/>
-      <w:r>
-        <w:t>MoveUp</w:t>
-      </w:r>
-      <w:proofErr w:type="spellEnd"/>
-      <w:r>
-        <w:t>(t): Any of the tiles on the board can move up at timestep t.</w:t>
+      <w:r>
+        <w:t>MoveUp(t): Any of the tiles on the board can move up at timestep t.</w:t>
       </w:r>
     </w:p>
     <w:p>
@@ -5843,13 +4909,8 @@
           <w:numId w:val="1"/>
         </w:numPr>
       </w:pPr>
-      <w:proofErr w:type="spellStart"/>
-      <w:r>
-        <w:t>MoveDown</w:t>
-      </w:r>
-      <w:proofErr w:type="spellEnd"/>
-      <w:r>
-        <w:t>(t): Any of the tiles on the board can move down at timestep t.</w:t>
+      <w:r>
+        <w:t>MoveDown(t): Any of the tiles on the board can move down at timestep t.</w:t>
       </w:r>
     </w:p>
     <w:p>
@@ -5872,13 +4933,8 @@
           <w:numId w:val="1"/>
         </w:numPr>
       </w:pPr>
-      <w:proofErr w:type="spellStart"/>
-      <w:r>
-        <w:t>MoveRight</w:t>
-      </w:r>
-      <w:proofErr w:type="spellEnd"/>
-      <w:r>
-        <w:t>(t): Any of the tiles on the board can move right at timestep t.</w:t>
+      <w:r>
+        <w:t>MoveRight(t): Any of the tiles on the board can move right at timestep t.</w:t>
       </w:r>
     </w:p>
     <w:p>
@@ -5889,20 +4945,12 @@
           <w:numId w:val="1"/>
         </w:numPr>
       </w:pPr>
-      <w:proofErr w:type="spellStart"/>
       <w:r>
         <w:rPr>
           <w:rFonts w:eastAsiaTheme="minorHAnsi"/>
         </w:rPr>
         <w:lastRenderedPageBreak/>
-        <w:t>AbleToMove</w:t>
-      </w:r>
-      <w:proofErr w:type="spellEnd"/>
-      <w:r>
-        <w:rPr>
-          <w:rFonts w:eastAsiaTheme="minorHAnsi"/>
-        </w:rPr>
-        <w:t xml:space="preserve"> (x, L, t): Checks if some x on location L can move in any direction at a given timestep.</w:t>
+        <w:t>AbleToMove (x, L, t): Checks if some x on location L can move in any direction at a given timestep.</w:t>
       </w:r>
     </w:p>
     <w:p>
@@ -5917,34 +4965,20 @@
         <w:rPr>
           <w:rFonts w:eastAsiaTheme="minorHAnsi"/>
         </w:rPr>
-        <w:t xml:space="preserve">random (loc, </w:t>
-      </w:r>
-      <w:proofErr w:type="spellStart"/>
+        <w:t>random (loc, time</w:t>
+      </w:r>
+      <w:r>
+        <w:rPr>
+          <w:rFonts w:hint="eastAsia"/>
+          <w:lang w:eastAsia="zh-CN"/>
+        </w:rPr>
+        <w:t>S</w:t>
+      </w:r>
       <w:r>
         <w:rPr>
           <w:rFonts w:eastAsiaTheme="minorHAnsi"/>
         </w:rPr>
-        <w:t>time</w:t>
-      </w:r>
-      <w:r>
-        <w:rPr>
-          <w:rFonts w:hint="eastAsia"/>
-          <w:lang w:eastAsia="zh-CN"/>
-        </w:rPr>
-        <w:t>S</w:t>
-      </w:r>
-      <w:r>
-        <w:rPr>
-          <w:rFonts w:eastAsiaTheme="minorHAnsi"/>
-        </w:rPr>
-        <w:t>tep</w:t>
-      </w:r>
-      <w:proofErr w:type="spellEnd"/>
-      <w:r>
-        <w:rPr>
-          <w:rFonts w:eastAsiaTheme="minorHAnsi"/>
-        </w:rPr>
-        <w:t xml:space="preserve">): A new tile is at a location loc. </w:t>
+        <w:t xml:space="preserve">tep): A new tile is at a location loc. </w:t>
       </w:r>
     </w:p>
     <w:p>
@@ -5984,13 +5018,8 @@
           <w:numId w:val="5"/>
         </w:numPr>
       </w:pPr>
-      <w:proofErr w:type="spellStart"/>
-      <w:r>
-        <w:t>LEdge</w:t>
-      </w:r>
-      <w:proofErr w:type="spellEnd"/>
-      <w:r>
-        <w:t>(x): x is on the leftmost boundary.</w:t>
+      <w:r>
+        <w:t>LEdge(x): x is on the leftmost boundary.</w:t>
       </w:r>
     </w:p>
     <w:p>
@@ -6001,13 +5030,8 @@
           <w:numId w:val="5"/>
         </w:numPr>
       </w:pPr>
-      <w:proofErr w:type="spellStart"/>
-      <w:r>
-        <w:t>UEdge</w:t>
-      </w:r>
-      <w:proofErr w:type="spellEnd"/>
-      <w:r>
-        <w:t>(x): x is on the uppermost boundary.</w:t>
+      <w:r>
+        <w:t>UEdge(x): x is on the uppermost boundary.</w:t>
       </w:r>
     </w:p>
     <w:p>
@@ -6018,13 +5042,8 @@
           <w:numId w:val="5"/>
         </w:numPr>
       </w:pPr>
-      <w:proofErr w:type="spellStart"/>
-      <w:r>
-        <w:t>DEdge</w:t>
-      </w:r>
-      <w:proofErr w:type="spellEnd"/>
-      <w:r>
-        <w:t>(x): x is on the lowermost boundary.</w:t>
+      <w:r>
+        <w:t>DEdge(x): x is on the lowermost boundary.</w:t>
       </w:r>
     </w:p>
     <w:p>
@@ -6035,19 +5054,11 @@
           <w:numId w:val="5"/>
         </w:numPr>
       </w:pPr>
-      <w:proofErr w:type="spellStart"/>
       <w:r>
         <w:rPr>
           <w:rFonts w:eastAsiaTheme="minorHAnsi"/>
         </w:rPr>
-        <w:t>RMove</w:t>
-      </w:r>
-      <w:proofErr w:type="spellEnd"/>
-      <w:r>
-        <w:rPr>
-          <w:rFonts w:eastAsiaTheme="minorHAnsi"/>
-        </w:rPr>
-        <w:t xml:space="preserve"> (x): x can move to the right</w:t>
+        <w:t>RMove (x): x can move to the right</w:t>
       </w:r>
       <w:r>
         <w:t>.</w:t>
@@ -6061,19 +5072,11 @@
           <w:numId w:val="5"/>
         </w:numPr>
       </w:pPr>
-      <w:proofErr w:type="spellStart"/>
       <w:r>
         <w:rPr>
           <w:rFonts w:eastAsiaTheme="minorHAnsi"/>
         </w:rPr>
-        <w:t>LMove</w:t>
-      </w:r>
-      <w:proofErr w:type="spellEnd"/>
-      <w:r>
-        <w:rPr>
-          <w:rFonts w:eastAsiaTheme="minorHAnsi"/>
-        </w:rPr>
-        <w:t xml:space="preserve"> (x): x can move to the left</w:t>
+        <w:t>LMove (x): x can move to the left</w:t>
       </w:r>
       <w:r>
         <w:t>.</w:t>
@@ -6105,19 +5108,11 @@
           <w:numId w:val="5"/>
         </w:numPr>
       </w:pPr>
-      <w:proofErr w:type="spellStart"/>
       <w:r>
         <w:rPr>
           <w:rFonts w:eastAsiaTheme="minorHAnsi"/>
         </w:rPr>
-        <w:t>DMove</w:t>
-      </w:r>
-      <w:proofErr w:type="spellEnd"/>
-      <w:r>
-        <w:rPr>
-          <w:rFonts w:eastAsiaTheme="minorHAnsi"/>
-        </w:rPr>
-        <w:t xml:space="preserve"> (x): x can move down</w:t>
+        <w:t>DMove (x): x can move down</w:t>
       </w:r>
       <w:r>
         <w:t>.</w:t>
@@ -6647,7 +5642,7 @@
                     </pic:cNvPicPr>
                   </pic:nvPicPr>
                   <pic:blipFill>
-                    <a:blip r:embed="rId21"/>
+                    <a:blip r:embed="rId24"/>
                     <a:stretch>
                       <a:fillRect/>
                     </a:stretch>
@@ -6995,7 +5990,7 @@
                     </pic:cNvPicPr>
                   </pic:nvPicPr>
                   <pic:blipFill>
-                    <a:blip r:embed="rId22"/>
+                    <a:blip r:embed="rId25"/>
                     <a:stretch>
                       <a:fillRect/>
                     </a:stretch>
@@ -7267,7 +6262,7 @@
                     </pic:cNvPicPr>
                   </pic:nvPicPr>
                   <pic:blipFill>
-                    <a:blip r:embed="rId23" cstate="print">
+                    <a:blip r:embed="rId26" cstate="print">
                       <a:extLst>
                         <a:ext uri="{28A0092B-C50C-407E-A947-70E740481C1C}">
                           <a14:useLocalDpi xmlns:a14="http://schemas.microsoft.com/office/drawing/2010/main" val="0"/>
@@ -7331,7 +6326,7 @@
                     </pic:cNvPicPr>
                   </pic:nvPicPr>
                   <pic:blipFill>
-                    <a:blip r:embed="rId24" cstate="print">
+                    <a:blip r:embed="rId27" cstate="print">
                       <a:extLst>
                         <a:ext uri="{28A0092B-C50C-407E-A947-70E740481C1C}">
                           <a14:useLocalDpi xmlns:a14="http://schemas.microsoft.com/office/drawing/2010/main" val="0"/>
@@ -7493,7 +6488,7 @@
       </w:pPr>
     </w:p>
     <w:sectPr>
-      <w:headerReference w:type="default" r:id="rId25"/>
+      <w:headerReference w:type="default" r:id="rId28"/>
       <w:pgSz w:w="12240" w:h="15840"/>
       <w:pgMar w:top="1440" w:right="1440" w:bottom="1440" w:left="1440" w:header="708" w:footer="708" w:gutter="0"/>
       <w:cols w:space="708"/>
@@ -8932,15 +7927,6 @@
   </w:num>
   <w:num w:numId="10" w16cid:durableId="706419250">
     <w:abstractNumId w:val="0"/>
-    <w:lvlOverride w:ilvl="0"/>
-    <w:lvlOverride w:ilvl="1"/>
-    <w:lvlOverride w:ilvl="2"/>
-    <w:lvlOverride w:ilvl="3"/>
-    <w:lvlOverride w:ilvl="4"/>
-    <w:lvlOverride w:ilvl="5"/>
-    <w:lvlOverride w:ilvl="6"/>
-    <w:lvlOverride w:ilvl="7"/>
-    <w:lvlOverride w:ilvl="8"/>
   </w:num>
 </w:numbering>
 </file>

</xml_diff>